<commit_message>
@llmorreale will be lead author
</commit_message>
<xml_diff>
--- a/doc/15yrsChange.docx
+++ b/doc/15yrsChange.docx
@@ -37,6 +37,14 @@
         <w:pStyle w:val="BodyText"/>
       </w:pPr>
       <w:r>
+        <w:t xml:space="preserve">Luca Morreale</w:t>
+      </w:r>
+    </w:p>
+    <w:p>
+      <w:pPr>
+        <w:pStyle w:val="BodyText"/>
+      </w:pPr>
+      <w:r>
         <w:t xml:space="preserve">Krystal Bagnaschi</w:t>
       </w:r>
     </w:p>
@@ -122,14 +130,6 @@
       </w:pPr>
       <w:r>
         <w:t xml:space="preserve">Jess Shue</w:t>
-      </w:r>
-    </w:p>
-    <w:p>
-      <w:pPr>
-        <w:pStyle w:val="BodyText"/>
-      </w:pPr>
-      <w:r>
-        <w:t xml:space="preserve">Luca Morreale</w:t>
       </w:r>
     </w:p>
     <w:p>

</xml_diff>

<commit_message>
update list of figures & hypotheses based on group discussion
</commit_message>
<xml_diff>
--- a/doc/15yrsChange.docx
+++ b/doc/15yrsChange.docx
@@ -1169,19 +1169,19 @@
         <w:t xml:space="preserve"> </w:t>
       </w:r>
       <w:r>
-        <w:t xml:space="preserve">(1) canopy tree mortality and associated biomass loss are increasing, in large part due to non-endemic nuisance species (pests &amp; pathogens)</w:t>
-      </w:r>
-      <w:r>
-        <w:t xml:space="preserve"> </w:t>
-      </w:r>
-      <w:r>
-        <w:t xml:space="preserve">(2) growth and recruitment (outside deer exclosure) have not kept pace with tree mortality, resulting in declining AGB (-∆AGB)</w:t>
-      </w:r>
-      <w:r>
-        <w:t xml:space="preserve"> </w:t>
-      </w:r>
-      <w:r>
-        <w:t xml:space="preserve">(3) C stocks have declined (-∆AGB), and will decline further if current trends continue</w:t>
+        <w:t xml:space="preserve">(1) C stocks have declined (-∆AGB)</w:t>
+      </w:r>
+      <w:r>
+        <w:t xml:space="preserve"> </w:t>
+      </w:r>
+      <w:r>
+        <w:t xml:space="preserve">(2) canopy tree mortality and associated biomass loss are increasing, in large part due to non-endemic nuisance species (pests &amp; pathogens)</w:t>
+      </w:r>
+      <w:r>
+        <w:t xml:space="preserve"> </w:t>
+      </w:r>
+      <w:r>
+        <w:t xml:space="preserve">(3) recruitment (outside deer exclosure) and growth have not kept pace with tree mortality, implying that future mortality will result in substantial net biomass loss (regeneration debt)</w:t>
       </w:r>
     </w:p>
     <w:bookmarkEnd w:id="24"/>
@@ -1373,7 +1373,7 @@
           <wp:inline>
             <wp:extent cx="5943600" cy="2678906"/>
             <wp:effectExtent b="0" l="0" r="0" t="0"/>
-            <wp:docPr descr="Photos within the SCBI ForestGEO plot: (a) represenative upland forest, (b) deer exclosure, (c) “tree graveyard” in NE corner  (Perhaps combine these with a map of the plot?)" title="" id="27" name="Picture"/>
+            <wp:docPr descr="Figure 1. Photos within the SCBI ForestGEO plot: (a) represenative upland forest, (b) deer exclosure, (c) “tree graveyard” in NE corner  (Perhaps combine these with a map of the plot?)" title="" id="27" name="Picture"/>
             <a:graphic>
               <a:graphicData uri="http://schemas.openxmlformats.org/drawingml/2006/picture">
                 <pic:pic>
@@ -1420,7 +1420,7 @@
           <w:bCs/>
           <w:b/>
         </w:rPr>
-        <w:t xml:space="preserve">Photos within the SCBI ForestGEO plot: (a) represenative upland forest, (b) deer exclosure, (c)</w:t>
+        <w:t xml:space="preserve">Figure 1. Photos within the SCBI ForestGEO plot: (a) represenative upland forest, (b) deer exclosure, (c)</w:t>
       </w:r>
       <w:r>
         <w:rPr>

</xml_diff>

<commit_message>
change how we describe focal areas
@llmorreale , I think it makes sense to present the areas as (a) low deer, low non-endemic insects & pathogens, (b) high deer, low non-endemic insects & pathogens, (c) high deer, high non-endemic insects & pathogens (in that order). This stems from your comment yesterday, and also thinking we should present this as progressive degradation.
</commit_message>
<xml_diff>
--- a/doc/15yrsChange.docx
+++ b/doc/15yrsChange.docx
@@ -1239,129 +1239,68 @@
         <w:pStyle w:val="BodyText"/>
       </w:pPr>
       <w:r>
-        <w:t xml:space="preserve">In addition to our consideration of the plot as a whole, we give special consideration to three portions of the plot:</w:t>
-      </w:r>
-      <w:r>
-        <w:t xml:space="preserve"> </w:t>
-      </w:r>
-      <w:r>
-        <w:t xml:space="preserve">(1) representative upland forest (Fig. 1a) - # ha of the plot, excluding areas around streams (</w:t>
+        <w:t xml:space="preserve">In addition to our consideration of the plot as a whole, we give special consideration to three portions of the plot, all upland forest (i.e., excluding low-lying areas around streams):</w:t>
+      </w:r>
+      <w:r>
+        <w:t xml:space="preserve"> </w:t>
+      </w:r>
+      <w:r>
+        <w:t xml:space="preserve">(1) low deer, low non-endemic insects &amp; pathogens (Fig. 1a)- 4 ha portion of upland forest in the SE quarter of the plot, fenced in YEAR and maintained with only occasional deer presence for the past ## years and with relatively low abundance of canopy species affected by non-endemic pests and pathogens;</w:t>
+      </w:r>
+      <w:r>
+        <w:t xml:space="preserve"> </w:t>
+      </w:r>
+      <w:r>
+        <w:t xml:space="preserve">(2) high deer, low non-endemic insects &amp; pathogens (Fig. 1b) - # ha of upland forest outside the deer exclosure with relatively low abundance of canopy species affected by non-endemic pests and pathogens;</w:t>
+      </w:r>
+      <w:r>
+        <w:t xml:space="preserve"> </w:t>
+      </w:r>
+      <w:r>
+        <w:t xml:space="preserve">(3) high deer, high non-endemic insects &amp; pathogens (Fig. 1c) - a # ha section of upland forest outside the deer exclosure with relatively high abundance of canopy species affected by non-endemic pests and pathogens.</w:t>
+      </w:r>
+      <w:r>
+        <w:t xml:space="preserve"> </w:t>
+      </w:r>
+      <w:r>
+        <w:t xml:space="preserve">These areas were delineated as follows.</w:t>
+      </w:r>
+      <w:r>
+        <w:t xml:space="preserve"> </w:t>
+      </w:r>
+      <w:r>
+        <w:t xml:space="preserve">Upland forest was defined according to topographic wetness index, originally calculated for the SCBI plot in</w:t>
+      </w:r>
+      <w:r>
+        <w:t xml:space="preserve"> </w:t>
+      </w:r>
+      <w:r>
+        <w:t xml:space="preserve">McGregor</w:t>
+      </w:r>
+      <w:r>
+        <w:t xml:space="preserve"> </w:t>
       </w:r>
       <w:r>
         <w:rPr>
           <w:iCs/>
           <w:i/>
         </w:rPr>
-        <w:t xml:space="preserve">delineated using topographic wetness index, described in</w:t>
-      </w:r>
-      <w:r>
-        <w:rPr>
-          <w:iCs/>
-          <w:i/>
-        </w:rPr>
-        <w:t xml:space="preserve"> </w:t>
-      </w:r>
-      <w:r>
-        <w:rPr>
-          <w:iCs/>
-          <w:i/>
-        </w:rPr>
-        <w:t xml:space="preserve">McGregor</w:t>
-      </w:r>
-      <w:r>
-        <w:rPr>
-          <w:iCs/>
-          <w:i/>
-        </w:rPr>
-        <w:t xml:space="preserve"> </w:t>
-      </w:r>
-      <w:r>
-        <w:rPr>
-          <w:iCs/>
-          <w:i/>
-          <w:iCs/>
-          <w:i/>
-        </w:rPr>
         <w:t xml:space="preserve">et al.</w:t>
       </w:r>
       <w:r>
-        <w:rPr>
-          <w:iCs/>
-          <w:i/>
-        </w:rPr>
-        <w:t xml:space="preserve"> </w:t>
-      </w:r>
-      <w:r>
-        <w:rPr>
-          <w:iCs/>
-          <w:i/>
-        </w:rPr>
+        <w:t xml:space="preserve"> </w:t>
+      </w:r>
+      <w:r>
         <w:t xml:space="preserve">(2021)</w:t>
       </w:r>
       <w:r>
-        <w:t xml:space="preserve">) and the two special focal areas</w:t>
-      </w:r>
-      <w:r>
-        <w:t xml:space="preserve"> </w:t>
-      </w:r>
-      <w:r>
-        <w:t xml:space="preserve">(2) deer exclosure (Fig. 1b)- 4 ha portion of upland forest in the SE quarter of the plot, fenced in YEAR and maintained mainly deer-free for the past ## years;</w:t>
-      </w:r>
-      <w:r>
-        <w:t xml:space="preserve"> </w:t>
-      </w:r>
-      <w:r>
-        <w:t xml:space="preserve">(3)</w:t>
-      </w:r>
-      <w:r>
-        <w:t xml:space="preserve"> </w:t>
-      </w:r>
-      <w:r>
-        <w:t xml:space="preserve">“</w:t>
-      </w:r>
-      <w:r>
-        <w:t xml:space="preserve">tree graveyard</w:t>
-      </w:r>
-      <w:r>
-        <w:t xml:space="preserve">”</w:t>
-      </w:r>
-      <w:r>
-        <w:t xml:space="preserve"> </w:t>
-      </w:r>
-      <w:r>
-        <w:t xml:space="preserve">(Fig. 1c) - a # ha section of upland forest in the NE corner of the plot where extensive mortality of</w:t>
-      </w:r>
-      <w:r>
-        <w:t xml:space="preserve"> </w:t>
-      </w:r>
-      <w:r>
-        <w:rPr>
-          <w:iCs/>
-          <w:i/>
-        </w:rPr>
-        <w:t xml:space="preserve">Fraxinus</w:t>
-      </w:r>
-      <w:r>
-        <w:t xml:space="preserve"> </w:t>
-      </w:r>
-      <w:r>
-        <w:t xml:space="preserve">and other canopy trees within the past decade has resulted in an open canopy and heavy ground cover of invasive plants.</w:t>
-      </w:r>
-      <w:r>
-        <w:t xml:space="preserve"> </w:t>
-      </w:r>
-      <w:r>
-        <w:t xml:space="preserve">The latter was delineated based on</w:t>
-      </w:r>
-      <w:r>
-        <w:t xml:space="preserve"> </w:t>
-      </w:r>
-      <w:r>
-        <w:rPr>
-          <w:iCs/>
-          <w:i/>
-        </w:rPr>
-        <w:t xml:space="preserve">(define &amp; describe criteria)</w:t>
+        <w:t xml:space="preserve">.</w:t>
+      </w:r>
+      <w:r>
+        <w:t xml:space="preserve"> </w:t>
+      </w:r>
+      <w:r>
+        <w:t xml:space="preserve">Vulnerability to non-endemic insects &amp; pathogens was defined based on the abundance of canopy species affected by non-endemic pests and pathogens at the time of plot establishment (2008).</w:t>
       </w:r>
     </w:p>
     <w:p>
@@ -1371,9 +1310,9 @@
       <w:r>
         <w:drawing>
           <wp:inline>
-            <wp:extent cx="5943600" cy="2678906"/>
+            <wp:extent cx="5943600" cy="2609980"/>
             <wp:effectExtent b="0" l="0" r="0" t="0"/>
-            <wp:docPr descr="Figure 1. Photos within the SCBI ForestGEO plot: (a) represenative upland forest, (b) deer exclosure, (c) “tree graveyard” in NE corner  (Perhaps combine these with a map of the plot?)" title="" id="27" name="Picture"/>
+            <wp:docPr descr="Figure 1. Photos within the SCBI ForestGEO plot: (a) low deer, low non-endemic insects &amp; pathogens, (b) high deer, low non-endemic insects &amp; pathogens, (c) high deer, high non-endemic insects &amp; pathogens  (add a map of the plot) All photos taken September 2023 by K. Anderson-Teixeira." title="" id="27" name="Picture"/>
             <a:graphic>
               <a:graphicData uri="http://schemas.openxmlformats.org/drawingml/2006/picture">
                 <pic:pic>
@@ -1392,7 +1331,7 @@
                   <pic:spPr bwMode="auto">
                     <a:xfrm>
                       <a:off x="0" y="0"/>
-                      <a:ext cx="5943600" cy="2678906"/>
+                      <a:ext cx="5943600" cy="2609980"/>
                     </a:xfrm>
                     <a:prstGeom prst="rect">
                       <a:avLst/>
@@ -1420,49 +1359,7 @@
           <w:bCs/>
           <w:b/>
         </w:rPr>
-        <w:t xml:space="preserve">Figure 1. Photos within the SCBI ForestGEO plot: (a) represenative upland forest, (b) deer exclosure, (c)</w:t>
-      </w:r>
-      <w:r>
-        <w:rPr>
-          <w:bCs/>
-          <w:b/>
-        </w:rPr>
-        <w:t xml:space="preserve"> </w:t>
-      </w:r>
-      <w:r>
-        <w:rPr>
-          <w:bCs/>
-          <w:b/>
-        </w:rPr>
-        <w:t xml:space="preserve">“</w:t>
-      </w:r>
-      <w:r>
-        <w:rPr>
-          <w:bCs/>
-          <w:b/>
-        </w:rPr>
-        <w:t xml:space="preserve">tree graveyard</w:t>
-      </w:r>
-      <w:r>
-        <w:rPr>
-          <w:bCs/>
-          <w:b/>
-        </w:rPr>
-        <w:t xml:space="preserve">”</w:t>
-      </w:r>
-      <w:r>
-        <w:rPr>
-          <w:bCs/>
-          <w:b/>
-        </w:rPr>
-        <w:t xml:space="preserve"> </w:t>
-      </w:r>
-      <w:r>
-        <w:rPr>
-          <w:bCs/>
-          <w:b/>
-        </w:rPr>
-        <w:t xml:space="preserve">in NE corner</w:t>
+        <w:t xml:space="preserve">Figure 1. Photos within the SCBI ForestGEO plot: (a) low deer, low non-endemic insects &amp; pathogens, (b) high deer, low non-endemic insects &amp; pathogens, (c) high deer, high non-endemic insects &amp; pathogens</w:t>
       </w:r>
       <w:r>
         <w:rPr>
@@ -1479,7 +1376,13 @@
           <w:iCs/>
           <w:i/>
         </w:rPr>
-        <w:t xml:space="preserve">(Perhaps combine these with a map of the plot?)</w:t>
+        <w:t xml:space="preserve">(add a map of the plot)</w:t>
+      </w:r>
+      <w:r>
+        <w:t xml:space="preserve"> </w:t>
+      </w:r>
+      <w:r>
+        <w:t xml:space="preserve">All photos taken September 2023 by K. Anderson-Teixeira.</w:t>
       </w:r>
     </w:p>
     <w:bookmarkEnd w:id="29"/>

</xml_diff>

<commit_message>
added code to allow HTML tags when knitting to word doc
</commit_message>
<xml_diff>
--- a/doc/15yrsChange.docx
+++ b/doc/15yrsChange.docx
@@ -1744,34 +1744,24 @@
         <w:t xml:space="preserve">[Name of author 1] and [Name of author 2] conceived the ideas and designed methodology; [Name of author 1] and [Name of author 3] collected the data; [Name of author 2] and [Name of author 4] analysed the data; [Name of author 1] and [Name of author 4] led the writing of the manuscript. All authors contributed critically to the drafts and gave final approval for publication.</w:t>
       </w:r>
     </w:p>
+    <w:p>
+      <w:r>
+        <w:br w:type="page"/>
+      </w:r>
+    </w:p>
     <w:bookmarkEnd w:id="38"/>
-    <w:bookmarkStart w:id="39" w:name="Data"/>
+    <w:bookmarkStart w:id="86" w:name="references"/>
     <w:p>
       <w:pPr>
         <w:pStyle w:val="Heading1"/>
       </w:pPr>
       <w:r>
-        <w:t xml:space="preserve">Data availability</w:t>
+        <w:t xml:space="preserve">References</w:t>
       </w:r>
     </w:p>
+    <w:bookmarkStart w:id="85" w:name="refs"/>
+    <w:bookmarkStart w:id="40" w:name="ref-ahlström_robustness_2012"/>
     <w:p>
-      <w:r>
-        <w:br w:type="page"/>
-      </w:r>
-    </w:p>
-    <w:bookmarkEnd w:id="39"/>
-    <w:bookmarkStart w:id="87" w:name="References"/>
-    <w:p>
-      <w:pPr>
-        <w:pStyle w:val="Heading1"/>
-      </w:pPr>
-      <w:r>
-        <w:t xml:space="preserve">References</w:t>
-      </w:r>
-    </w:p>
-    <w:bookmarkStart w:id="86" w:name="refs"/>
-    <w:bookmarkStart w:id="41" w:name="ref-ahlström_robustness_2012"/>
-    <w:p>
       <w:pPr>
         <w:pStyle w:val="Bibliography"/>
       </w:pPr>
@@ -1872,7 +1862,7 @@
       <w:r>
         <w:t xml:space="preserve"> </w:t>
       </w:r>
-      <w:hyperlink r:id="rId40">
+      <w:hyperlink r:id="rId39">
         <w:r>
           <w:rPr>
             <w:rStyle w:val="Hyperlink"/>
@@ -1931,8 +1921,8 @@
         <w:t xml:space="preserve">: 044008.</w:t>
       </w:r>
     </w:p>
-    <w:bookmarkEnd w:id="41"/>
-    <w:bookmarkStart w:id="43" w:name="ref-anderson-teixeira_longterm_2021"/>
+    <w:bookmarkEnd w:id="40"/>
+    <w:bookmarkStart w:id="42" w:name="ref-anderson-teixeira_longterm_2021"/>
     <w:p>
       <w:pPr>
         <w:pStyle w:val="Bibliography"/>
@@ -2192,7 +2182,7 @@
       <w:r>
         <w:t xml:space="preserve"> </w:t>
       </w:r>
-      <w:hyperlink r:id="rId42">
+      <w:hyperlink r:id="rId41">
         <w:r>
           <w:rPr>
             <w:rStyle w:val="Hyperlink"/>
@@ -2407,8 +2397,8 @@
         <w:t xml:space="preserve">: 89–105.</w:t>
       </w:r>
     </w:p>
-    <w:bookmarkEnd w:id="43"/>
-    <w:bookmarkStart w:id="45" w:name="ref-anderson-teixeira_altered_2013"/>
+    <w:bookmarkEnd w:id="42"/>
+    <w:bookmarkStart w:id="44" w:name="ref-anderson-teixeira_altered_2013"/>
     <w:p>
       <w:pPr>
         <w:pStyle w:val="Bibliography"/>
@@ -2556,7 +2546,7 @@
       <w:r>
         <w:t xml:space="preserve"> </w:t>
       </w:r>
-      <w:hyperlink r:id="rId44">
+      <w:hyperlink r:id="rId43">
         <w:r>
           <w:rPr>
             <w:rStyle w:val="Hyperlink"/>
@@ -2591,8 +2581,8 @@
         <w:t xml:space="preserve">: 2001–2021.</w:t>
       </w:r>
     </w:p>
-    <w:bookmarkEnd w:id="45"/>
-    <w:bookmarkStart w:id="47" w:name="ref-arora_carbon_2020"/>
+    <w:bookmarkEnd w:id="44"/>
+    <w:bookmarkStart w:id="46" w:name="ref-arora_carbon_2020"/>
     <w:p>
       <w:pPr>
         <w:pStyle w:val="Bibliography"/>
@@ -2852,7 +2842,7 @@
       <w:r>
         <w:t xml:space="preserve"> </w:t>
       </w:r>
-      <w:hyperlink r:id="rId46">
+      <w:hyperlink r:id="rId45">
         <w:r>
           <w:rPr>
             <w:rStyle w:val="Hyperlink"/>
@@ -2959,8 +2949,8 @@
         <w:t xml:space="preserve">: 4173–4222.</w:t>
       </w:r>
     </w:p>
-    <w:bookmarkEnd w:id="47"/>
-    <w:bookmarkStart w:id="49" w:name="ref-clark_continentwide_2021"/>
+    <w:bookmarkEnd w:id="46"/>
+    <w:bookmarkStart w:id="48" w:name="ref-clark_continentwide_2021"/>
     <w:p>
       <w:pPr>
         <w:pStyle w:val="Bibliography"/>
@@ -3220,7 +3210,7 @@
       <w:r>
         <w:t xml:space="preserve"> </w:t>
       </w:r>
-      <w:hyperlink r:id="rId48">
+      <w:hyperlink r:id="rId47">
         <w:r>
           <w:rPr>
             <w:rStyle w:val="Hyperlink"/>
@@ -3255,8 +3245,8 @@
         <w:t xml:space="preserve">: 1242.</w:t>
       </w:r>
     </w:p>
-    <w:bookmarkEnd w:id="49"/>
-    <w:bookmarkStart w:id="51" w:name="ref-fatichi_moving_2014"/>
+    <w:bookmarkEnd w:id="48"/>
+    <w:bookmarkStart w:id="50" w:name="ref-fatichi_moving_2014"/>
     <w:p>
       <w:pPr>
         <w:pStyle w:val="Bibliography"/>
@@ -3335,7 +3325,7 @@
       <w:r>
         <w:t xml:space="preserve"> </w:t>
       </w:r>
-      <w:hyperlink r:id="rId50">
+      <w:hyperlink r:id="rId49">
         <w:r>
           <w:rPr>
             <w:rStyle w:val="Hyperlink"/>
@@ -3370,8 +3360,8 @@
         <w:t xml:space="preserve">: 1086–1095.</w:t>
       </w:r>
     </w:p>
-    <w:bookmarkEnd w:id="51"/>
-    <w:bookmarkStart w:id="53" w:name="ref-fei_biomass_2019"/>
+    <w:bookmarkEnd w:id="50"/>
+    <w:bookmarkStart w:id="52" w:name="ref-fei_biomass_2019"/>
     <w:p>
       <w:pPr>
         <w:pStyle w:val="Bibliography"/>
@@ -3473,7 +3463,7 @@
       <w:r>
         <w:t xml:space="preserve"> </w:t>
       </w:r>
-      <w:hyperlink r:id="rId52">
+      <w:hyperlink r:id="rId51">
         <w:r>
           <w:rPr>
             <w:rStyle w:val="Hyperlink"/>
@@ -3522,8 +3512,8 @@
         <w:t xml:space="preserve">: 201820601.</w:t>
       </w:r>
     </w:p>
-    <w:bookmarkEnd w:id="53"/>
-    <w:bookmarkStart w:id="55" w:name="ref-finzi_carbon_2020"/>
+    <w:bookmarkEnd w:id="52"/>
+    <w:bookmarkStart w:id="54" w:name="ref-finzi_carbon_2020"/>
     <w:p>
       <w:pPr>
         <w:pStyle w:val="Bibliography"/>
@@ -3783,7 +3773,7 @@
       <w:r>
         <w:t xml:space="preserve"> </w:t>
       </w:r>
-      <w:hyperlink r:id="rId54">
+      <w:hyperlink r:id="rId53">
         <w:r>
           <w:rPr>
             <w:rStyle w:val="Hyperlink"/>
@@ -3842,8 +3832,8 @@
         <w:t xml:space="preserve">: e01423.</w:t>
       </w:r>
     </w:p>
-    <w:bookmarkEnd w:id="55"/>
-    <w:bookmarkStart w:id="57" w:name="ref-gorchov_differential_2021"/>
+    <w:bookmarkEnd w:id="54"/>
+    <w:bookmarkStart w:id="56" w:name="ref-gorchov_differential_2021"/>
     <w:p>
       <w:pPr>
         <w:pStyle w:val="Bibliography"/>
@@ -4103,7 +4093,7 @@
       <w:r>
         <w:t xml:space="preserve"> </w:t>
       </w:r>
-      <w:hyperlink r:id="rId56">
+      <w:hyperlink r:id="rId55">
         <w:r>
           <w:rPr>
             <w:rStyle w:val="Hyperlink"/>
@@ -4168,8 +4158,8 @@
         <w:t xml:space="preserve">: 2711–2727.</w:t>
       </w:r>
     </w:p>
-    <w:bookmarkEnd w:id="57"/>
-    <w:bookmarkStart w:id="59" w:name="ref-guo_impacts_2023"/>
+    <w:bookmarkEnd w:id="56"/>
+    <w:bookmarkStart w:id="58" w:name="ref-guo_impacts_2023"/>
     <w:p>
       <w:pPr>
         <w:pStyle w:val="Bibliography"/>
@@ -4271,7 +4261,7 @@
       <w:r>
         <w:t xml:space="preserve"> </w:t>
       </w:r>
-      <w:hyperlink r:id="rId58">
+      <w:hyperlink r:id="rId57">
         <w:r>
           <w:rPr>
             <w:rStyle w:val="Hyperlink"/>
@@ -4360,8 +4350,8 @@
         <w:t xml:space="preserve">: 605.</w:t>
       </w:r>
     </w:p>
-    <w:bookmarkEnd w:id="59"/>
-    <w:bookmarkStart w:id="61" w:name="ref-harris_global_2021"/>
+    <w:bookmarkEnd w:id="58"/>
+    <w:bookmarkStart w:id="60" w:name="ref-harris_global_2021"/>
     <w:p>
       <w:pPr>
         <w:pStyle w:val="Bibliography"/>
@@ -4621,7 +4611,7 @@
       <w:r>
         <w:t xml:space="preserve"> </w:t>
       </w:r>
-      <w:hyperlink r:id="rId60">
+      <w:hyperlink r:id="rId59">
         <w:r>
           <w:rPr>
             <w:rStyle w:val="Hyperlink"/>
@@ -4646,8 +4636,8 @@
         <w:t xml:space="preserve">: 1–7.</w:t>
       </w:r>
     </w:p>
-    <w:bookmarkEnd w:id="61"/>
-    <w:bookmarkStart w:id="63" w:name="ref-holm_interactive_2013"/>
+    <w:bookmarkEnd w:id="60"/>
+    <w:bookmarkStart w:id="62" w:name="ref-holm_interactive_2013"/>
     <w:p>
       <w:pPr>
         <w:pStyle w:val="Bibliography"/>
@@ -4749,7 +4739,7 @@
       <w:r>
         <w:t xml:space="preserve"> </w:t>
       </w:r>
-      <w:hyperlink r:id="rId62">
+      <w:hyperlink r:id="rId61">
         <w:r>
           <w:rPr>
             <w:rStyle w:val="Hyperlink"/>
@@ -4784,8 +4774,8 @@
         <w:t xml:space="preserve">: 1–23.</w:t>
       </w:r>
     </w:p>
-    <w:bookmarkEnd w:id="63"/>
-    <w:bookmarkStart w:id="65" w:name="ref-holtmann_carbon_2021"/>
+    <w:bookmarkEnd w:id="62"/>
+    <w:bookmarkStart w:id="64" w:name="ref-holtmann_carbon_2021"/>
     <w:p>
       <w:pPr>
         <w:pStyle w:val="Bibliography"/>
@@ -4910,7 +4900,7 @@
       <w:r>
         <w:t xml:space="preserve"> </w:t>
       </w:r>
-      <w:hyperlink r:id="rId64">
+      <w:hyperlink r:id="rId63">
         <w:r>
           <w:rPr>
             <w:rStyle w:val="Hyperlink"/>
@@ -5071,8 +5061,8 @@
         <w:t xml:space="preserve">: 726.</w:t>
       </w:r>
     </w:p>
-    <w:bookmarkEnd w:id="65"/>
-    <w:bookmarkStart w:id="67" w:name="ref-knauer_understory_2023"/>
+    <w:bookmarkEnd w:id="64"/>
+    <w:bookmarkStart w:id="66" w:name="ref-knauer_understory_2023"/>
     <w:p>
       <w:pPr>
         <w:pStyle w:val="Bibliography"/>
@@ -5197,7 +5187,7 @@
       <w:r>
         <w:t xml:space="preserve"> </w:t>
       </w:r>
-      <w:hyperlink r:id="rId66">
+      <w:hyperlink r:id="rId65">
         <w:r>
           <w:rPr>
             <w:rStyle w:val="Hyperlink"/>
@@ -5232,8 +5222,8 @@
         <w:t xml:space="preserve">: 379–390.</w:t>
       </w:r>
     </w:p>
-    <w:bookmarkEnd w:id="67"/>
-    <w:bookmarkStart w:id="69" w:name="ref-mcdowell_pervasive_2020"/>
+    <w:bookmarkEnd w:id="66"/>
+    <w:bookmarkStart w:id="68" w:name="ref-mcdowell_pervasive_2020"/>
     <w:p>
       <w:pPr>
         <w:pStyle w:val="Bibliography"/>
@@ -5493,7 +5483,7 @@
       <w:r>
         <w:t xml:space="preserve"> </w:t>
       </w:r>
-      <w:hyperlink r:id="rId68">
+      <w:hyperlink r:id="rId67">
         <w:r>
           <w:rPr>
             <w:rStyle w:val="Hyperlink"/>
@@ -5528,8 +5518,8 @@
         <w:t xml:space="preserve">.</w:t>
       </w:r>
     </w:p>
-    <w:bookmarkEnd w:id="69"/>
-    <w:bookmarkStart w:id="71" w:name="ref-mcgarvey_effects_2013"/>
+    <w:bookmarkEnd w:id="68"/>
+    <w:bookmarkStart w:id="70" w:name="ref-mcgarvey_effects_2013"/>
     <w:p>
       <w:pPr>
         <w:pStyle w:val="Bibliography"/>
@@ -5654,7 +5644,7 @@
       <w:r>
         <w:t xml:space="preserve"> </w:t>
       </w:r>
-      <w:hyperlink r:id="rId70">
+      <w:hyperlink r:id="rId69">
         <w:r>
           <w:rPr>
             <w:rStyle w:val="Hyperlink"/>
@@ -5797,8 +5787,8 @@
         <w:t xml:space="preserve">: 451–468.</w:t>
       </w:r>
     </w:p>
-    <w:bookmarkEnd w:id="71"/>
-    <w:bookmarkStart w:id="73" w:name="ref-mcgregor_tree_2021"/>
+    <w:bookmarkEnd w:id="70"/>
+    <w:bookmarkStart w:id="72" w:name="ref-mcgregor_tree_2021"/>
     <w:p>
       <w:pPr>
         <w:pStyle w:val="Bibliography"/>
@@ -6058,7 +6048,7 @@
       <w:r>
         <w:t xml:space="preserve"> </w:t>
       </w:r>
-      <w:hyperlink r:id="rId72">
+      <w:hyperlink r:id="rId71">
         <w:r>
           <w:rPr>
             <w:rStyle w:val="Hyperlink"/>
@@ -6093,8 +6083,8 @@
         <w:t xml:space="preserve">: 601–616.</w:t>
       </w:r>
     </w:p>
-    <w:bookmarkEnd w:id="73"/>
-    <w:bookmarkStart w:id="75" w:name="ref-miller_compounding_2019"/>
+    <w:bookmarkEnd w:id="72"/>
+    <w:bookmarkStart w:id="74" w:name="ref-miller_compounding_2019"/>
     <w:p>
       <w:pPr>
         <w:pStyle w:val="Bibliography"/>
@@ -6150,7 +6140,7 @@
       <w:r>
         <w:t xml:space="preserve"> </w:t>
       </w:r>
-      <w:hyperlink r:id="rId74">
+      <w:hyperlink r:id="rId73">
         <w:r>
           <w:rPr>
             <w:rStyle w:val="Hyperlink"/>
@@ -6209,8 +6199,8 @@
         <w:t xml:space="preserve">: 1355–1366.</w:t>
       </w:r>
     </w:p>
-    <w:bookmarkEnd w:id="75"/>
-    <w:bookmarkStart w:id="77" w:name="ref-miller_overabundant_2023"/>
+    <w:bookmarkEnd w:id="74"/>
+    <w:bookmarkStart w:id="76" w:name="ref-miller_overabundant_2023"/>
     <w:p>
       <w:pPr>
         <w:pStyle w:val="Bibliography"/>
@@ -6427,7 +6417,7 @@
       <w:r>
         <w:t xml:space="preserve"> </w:t>
       </w:r>
-      <w:hyperlink r:id="rId76">
+      <w:hyperlink r:id="rId75">
         <w:r>
           <w:rPr>
             <w:rStyle w:val="Hyperlink"/>
@@ -6486,8 +6476,8 @@
         <w:t xml:space="preserve">: e2837.</w:t>
       </w:r>
     </w:p>
-    <w:bookmarkEnd w:id="77"/>
-    <w:bookmarkStart w:id="79" w:name="ref-nowacki_climate_2015"/>
+    <w:bookmarkEnd w:id="76"/>
+    <w:bookmarkStart w:id="78" w:name="ref-nowacki_climate_2015"/>
     <w:p>
       <w:pPr>
         <w:pStyle w:val="Bibliography"/>
@@ -6543,7 +6533,7 @@
       <w:r>
         <w:t xml:space="preserve"> </w:t>
       </w:r>
-      <w:hyperlink r:id="rId78">
+      <w:hyperlink r:id="rId77">
         <w:r>
           <w:rPr>
             <w:rStyle w:val="Hyperlink"/>
@@ -6611,8 +6601,8 @@
         <w:t xml:space="preserve">: 314–334.</w:t>
       </w:r>
     </w:p>
-    <w:bookmarkEnd w:id="79"/>
-    <w:bookmarkStart w:id="81" w:name="ref-pugh_role_2019"/>
+    <w:bookmarkEnd w:id="78"/>
+    <w:bookmarkStart w:id="80" w:name="ref-pugh_role_2019"/>
     <w:p>
       <w:pPr>
         <w:pStyle w:val="Bibliography"/>
@@ -6783,7 +6773,7 @@
       <w:r>
         <w:t xml:space="preserve"> </w:t>
       </w:r>
-      <w:hyperlink r:id="rId80">
+      <w:hyperlink r:id="rId79">
         <w:r>
           <w:rPr>
             <w:rStyle w:val="Hyperlink"/>
@@ -6818,8 +6808,8 @@
         <w:t xml:space="preserve">: 4382–4387.</w:t>
       </w:r>
     </w:p>
-    <w:bookmarkEnd w:id="81"/>
-    <w:bookmarkStart w:id="83" w:name="ref-russell_interactions_2017"/>
+    <w:bookmarkEnd w:id="80"/>
+    <w:bookmarkStart w:id="82" w:name="ref-russell_interactions_2017"/>
     <w:p>
       <w:pPr>
         <w:pStyle w:val="Bibliography"/>
@@ -6967,7 +6957,7 @@
       <w:r>
         <w:t xml:space="preserve"> </w:t>
       </w:r>
-      <w:hyperlink r:id="rId82">
+      <w:hyperlink r:id="rId81">
         <w:r>
           <w:rPr>
             <w:rStyle w:val="Hyperlink"/>
@@ -7014,8 +7004,8 @@
         <w:t xml:space="preserve">: 26–33.</w:t>
       </w:r>
     </w:p>
-    <w:bookmarkEnd w:id="83"/>
-    <w:bookmarkStart w:id="85" w:name="ref-wu_uncertainty_2023"/>
+    <w:bookmarkEnd w:id="82"/>
+    <w:bookmarkStart w:id="84" w:name="ref-wu_uncertainty_2023"/>
     <w:p>
       <w:pPr>
         <w:pStyle w:val="Bibliography"/>
@@ -7163,7 +7153,7 @@
       <w:r>
         <w:t xml:space="preserve"> </w:t>
       </w:r>
-      <w:hyperlink r:id="rId84">
+      <w:hyperlink r:id="rId83">
         <w:r>
           <w:rPr>
             <w:rStyle w:val="Hyperlink"/>
@@ -7212,8 +7202,18 @@
         <w:t xml:space="preserve">: 1–8.</w:t>
       </w:r>
     </w:p>
+    <w:bookmarkEnd w:id="84"/>
     <w:bookmarkEnd w:id="85"/>
     <w:bookmarkEnd w:id="86"/>
+    <w:bookmarkStart w:id="87" w:name="Data"/>
+    <w:p>
+      <w:pPr>
+        <w:pStyle w:val="Heading1"/>
+      </w:pPr>
+      <w:r>
+        <w:t xml:space="preserve">Data availability</w:t>
+      </w:r>
+    </w:p>
     <w:bookmarkEnd w:id="87"/>
     <w:sectPr>
       <w:footerReference r:id="rId10" w:type="even"/>

</xml_diff>

<commit_message>
update for special issue abstract submission
</commit_message>
<xml_diff>
--- a/doc/15yrsChange.docx
+++ b/doc/15yrsChange.docx
@@ -37,7 +37,16 @@
         <w:pStyle w:val="BodyText"/>
       </w:pPr>
       <w:r>
-        <w:t xml:space="preserve">Luca Morreale</w:t>
+        <w:t xml:space="preserve">Luca L. Morreale</w:t>
+      </w:r>
+      <w:r>
+        <w:rPr>
+          <w:vertAlign w:val="superscript"/>
+        </w:rPr>
+        <w:t xml:space="preserve">1,2</w:t>
+      </w:r>
+      <w:r>
+        <w:t xml:space="preserve">*</w:t>
       </w:r>
     </w:p>
     <w:p>
@@ -154,7 +163,10 @@
         <w:t xml:space="preserve">1,2</w:t>
       </w:r>
       <w:r>
-        <w:t xml:space="preserve">* ( Orcid ID : 0000-0001-8461-9713)</w:t>
+        <w:t xml:space="preserve"> </w:t>
+      </w:r>
+      <w:r>
+        <w:t xml:space="preserve">( Orcid ID : 0000-0001-8461-9713)</w:t>
       </w:r>
     </w:p>
     <w:p>
@@ -206,11 +218,11 @@
           <w:rPr>
             <w:rStyle w:val="Hyperlink"/>
           </w:rPr>
-          <w:t xml:space="preserve">teixeirak@si.edu</w:t>
+          <w:t xml:space="preserve">MorrealeLL@si.edu</w:t>
         </w:r>
       </w:hyperlink>
       <w:r>
-        <w:t xml:space="preserve">; +1 540 635 6546</w:t>
+        <w:t xml:space="preserve">; +1 607 227 1350</w:t>
       </w:r>
     </w:p>
     <w:p>
@@ -263,103 +275,48 @@
     </w:p>
     <w:p>
       <w:pPr>
-        <w:numPr>
-          <w:ilvl w:val="0"/>
-          <w:numId w:val="1002"/>
-        </w:numPr>
-        <w:pStyle w:val="Compact"/>
-      </w:pPr>
-      <w:r>
-        <w:t xml:space="preserve">temperate deciduous forests play a critical role in the global carbon cycle, accounting for a substantial portion of the global forest C sink</w:t>
+        <w:pStyle w:val="FirstParagraph"/>
+      </w:pPr>
+      <w:r>
+        <w:t xml:space="preserve">Temperate deciduous forests play a critical role in the global carbon (C) cycle, accounting for a substantial portion of the global forest C sink. The dominant view imbued in Earth System Models is that, at least within the eastern United States, the biome is likely to remain a C sink throughout the 21st century. However, these models do not incorporate nuisance species –</w:t>
+      </w:r>
+      <w:r>
+        <w:t xml:space="preserve"> </w:t>
+      </w:r>
+      <w:r>
+        <w:rPr>
+          <w:iCs/>
+          <w:i/>
+        </w:rPr>
+        <w:t xml:space="preserve">i.e.</w:t>
+      </w:r>
+      <w:r>
+        <w:t xml:space="preserve">, species whose local abundance has increased as a result of human activities and that are causing ecological harm. Nuisance species are known to increase tree mortality (</w:t>
+      </w:r>
+      <w:r>
+        <w:rPr>
+          <w:iCs/>
+          <w:i/>
+        </w:rPr>
+        <w:t xml:space="preserve">e.g.</w:t>
+      </w:r>
+      <w:r>
+        <w:t xml:space="preserve">, non-endemic pests and pathogens) and decrease recruitment (</w:t>
+      </w:r>
+      <w:r>
+        <w:rPr>
+          <w:iCs/>
+          <w:i/>
+        </w:rPr>
+        <w:t xml:space="preserve">e.g.</w:t>
+      </w:r>
+      <w:r>
+        <w:t xml:space="preserve">, deer and non-endemic plants) throughout the temperate deciduous biome, yet the net effect on current and future C cycling is unknown. Here, we use 15 years of detailed census data from a large (25.6 ha) forest dynamics plot in a Mid-Atlantic temperate forest, including a 4-ha deer exclosure, to understand how nuisance species are affecting C cycling. We show increased biomass mortality, a net reduction in aboveground C storage, and decreased abundance of canopy tree species in the understory. Under current trends this forest will continue to lose C sequestration capacity, indicating that the C sequestration of temperate deciduous forests is likely overestimated.</w:t>
       </w:r>
     </w:p>
     <w:p>
       <w:pPr>
-        <w:numPr>
-          <w:ilvl w:val="0"/>
-          <w:numId w:val="1002"/>
-        </w:numPr>
-        <w:pStyle w:val="Compact"/>
-      </w:pPr>
-      <w:r>
-        <w:t xml:space="preserve">The dominant view imbued in Earth System Models is that, at least within the eastern US, the biome is likely to remain a C sink for the remainder of the 21st century</w:t>
-      </w:r>
-    </w:p>
-    <w:p>
-      <w:pPr>
-        <w:numPr>
-          <w:ilvl w:val="0"/>
-          <w:numId w:val="1002"/>
-        </w:numPr>
-        <w:pStyle w:val="Compact"/>
-      </w:pPr>
-      <w:r>
-        <w:t xml:space="preserve">However, these models do not incorporate nuisance species – i.e., species whose local abundance has been dramatically increased as a result of human activities and that are causing ecological harm.</w:t>
-      </w:r>
-    </w:p>
-    <w:p>
-      <w:pPr>
-        <w:numPr>
-          <w:ilvl w:val="0"/>
-          <w:numId w:val="1002"/>
-        </w:numPr>
-        <w:pStyle w:val="Compact"/>
-      </w:pPr>
-      <w:r>
-        <w:t xml:space="preserve">Nuisance species are known to increase tree mortality (non-endemic pests and pathogens) and decrease recruitment (deer, non-endemic plants) throughout the (Eastern US) temperate deciduous biome, yet we don’t know net effect on current and future C cycling</w:t>
-      </w:r>
-    </w:p>
-    <w:p>
-      <w:pPr>
-        <w:numPr>
-          <w:ilvl w:val="0"/>
-          <w:numId w:val="1002"/>
-        </w:numPr>
-        <w:pStyle w:val="Compact"/>
-      </w:pPr>
-      <w:r>
-        <w:t xml:space="preserve">Here, we use 15 years of detailed census data from a large forest dynamics plot with a deer exclosure to understand how nuisance species are affecting C cycling</w:t>
-      </w:r>
-    </w:p>
-    <w:p>
-      <w:pPr>
-        <w:numPr>
-          <w:ilvl w:val="0"/>
-          <w:numId w:val="1002"/>
-        </w:numPr>
-        <w:pStyle w:val="Compact"/>
-      </w:pPr>
-      <w:r>
-        <w:t xml:space="preserve">we show increased biomass mortality, reduced ∆AGB (only outside deer exclosure?), reduced AGB (only outside deer exclosure?)</w:t>
-      </w:r>
-    </w:p>
-    <w:p>
-      <w:pPr>
-        <w:numPr>
-          <w:ilvl w:val="0"/>
-          <w:numId w:val="1002"/>
-        </w:numPr>
-        <w:pStyle w:val="Compact"/>
-      </w:pPr>
-      <w:r>
-        <w:t xml:space="preserve">if current trends continue, forest will continue to lose C sequestration capacity/ likely to be C source in future</w:t>
-      </w:r>
-    </w:p>
-    <w:p>
-      <w:pPr>
-        <w:numPr>
-          <w:ilvl w:val="0"/>
-          <w:numId w:val="1002"/>
-        </w:numPr>
-        <w:pStyle w:val="Compact"/>
-      </w:pPr>
-      <w:r>
-        <w:t xml:space="preserve">thus, C sequestration potential of temperate deciduous forests is overestimated</w:t>
-      </w:r>
-    </w:p>
-    <w:p>
-      <w:pPr>
-        <w:pStyle w:val="FirstParagraph"/>
+        <w:pStyle w:val="BodyText"/>
       </w:pPr>
       <w:r>
         <w:rPr>
@@ -855,7 +812,7 @@
       <w:pPr>
         <w:numPr>
           <w:ilvl w:val="0"/>
-          <w:numId w:val="1003"/>
+          <w:numId w:val="1002"/>
         </w:numPr>
         <w:pStyle w:val="Compact"/>
       </w:pPr>
@@ -1696,7 +1653,7 @@
       <w:pPr>
         <w:numPr>
           <w:ilvl w:val="0"/>
-          <w:numId w:val="1004"/>
+          <w:numId w:val="1003"/>
         </w:numPr>
         <w:pStyle w:val="Compact"/>
       </w:pPr>
@@ -8049,9 +8006,6 @@
     <w:abstractNumId w:val="991"/>
   </w:num>
   <w:num w:numId="1003">
-    <w:abstractNumId w:val="991"/>
-  </w:num>
-  <w:num w:numId="1004">
     <w:abstractNumId w:val="991"/>
   </w:num>
 </w:numbering>

</xml_diff>

<commit_message>
New Section Headings and Initial Drafts of Paragraphs
</commit_message>
<xml_diff>
--- a/doc/15yrsChange.docx
+++ b/doc/15yrsChange.docx
@@ -264,18 +264,38 @@
         <w:br w:type="page"/>
       </w:r>
     </w:p>
+    <w:p>
+      <w:pPr>
+        <w:pStyle w:val="BodyText"/>
+      </w:pPr>
+      <w:r>
+        <w:rPr>
+          <w:iCs/>
+          <w:i/>
+        </w:rPr>
+        <w:t xml:space="preserve">(Word limit: 6,500 words)</w:t>
+      </w:r>
+    </w:p>
     <w:bookmarkStart w:id="22" w:name="Abstract"/>
     <w:p>
       <w:pPr>
         <w:pStyle w:val="Heading1"/>
       </w:pPr>
       <w:r>
-        <w:t xml:space="preserve">Abstract</w:t>
+        <w:t xml:space="preserve">Summary</w:t>
       </w:r>
     </w:p>
     <w:p>
       <w:pPr>
         <w:pStyle w:val="FirstParagraph"/>
+      </w:pPr>
+      <w:r>
+        <w:t xml:space="preserve">*Summary formats tend to be in a few long bullet points</w:t>
+      </w:r>
+    </w:p>
+    <w:p>
+      <w:pPr>
+        <w:pStyle w:val="BodyText"/>
       </w:pPr>
       <w:r>
         <w:t xml:space="preserve">Temperate deciduous forests play a critical role in the global carbon (C) cycle, accounting for a substantial portion of the global forest C sink. The dominant view imbued in Earth System Models is that, at least within the eastern United States, the biome is likely to remain a C sink throughout the 21st century. However, these models do not incorporate nuisance species –</w:t>
@@ -1236,7 +1256,7 @@
     </w:p>
     <w:bookmarkEnd w:id="24"/>
     <w:bookmarkEnd w:id="25"/>
-    <w:bookmarkStart w:id="32" w:name="materials-and-methods"/>
+    <w:bookmarkStart w:id="30" w:name="materials-and-methods"/>
     <w:p>
       <w:pPr>
         <w:pStyle w:val="Heading1"/>
@@ -1254,7 +1274,7 @@
         <w:t xml:space="preserve">Materials and Methods</w:t>
       </w:r>
     </w:p>
-    <w:bookmarkStart w:id="29" w:name="study-site"/>
+    <w:bookmarkStart w:id="27" w:name="study-site"/>
     <w:p>
       <w:pPr>
         <w:pStyle w:val="Heading2"/>
@@ -1276,12 +1296,118 @@
       <w:pPr>
         <w:pStyle w:val="FirstParagraph"/>
       </w:pPr>
+      <w:r>
+        <w:t xml:space="preserve">The study was conducted at The Smithsonian Conservation Biology Institute’s (SCBI) large forest dynamics plot in Front Royal, Virginia, USA (38.8935°, -78.1454°; Bourg et al. 2013, Anderson-Teixeira et al. 2015).</w:t>
+      </w:r>
+      <w:r>
+        <w:t xml:space="preserve"> </w:t>
+      </w:r>
       <w:r>
         <w:rPr>
           <w:iCs/>
           <w:i/>
         </w:rPr>
-        <w:t xml:space="preserve">(describe location, forest type, etc)</w:t>
+        <w:t xml:space="preserve">A sentence about the region and that it is adjacent to the northern entrance of Shenandoah National Park.</w:t>
+      </w:r>
+      <w:r>
+        <w:t xml:space="preserve"> </w:t>
+      </w:r>
+      <w:r>
+        <w:t xml:space="preserve">The plot is 25.6 ha (640 x 400 m) and includes a 4-ha, 2.4 m high deer exclusion fence, which has decreased the number/decreased the presence of white-tailed deer since 1990 (McShea 2000). It consists of a mature secondary eastern deciduous forest that developed following logging and agricultural use in the mid-19th century. The species composition reflects what is typical of this forest type, with a canopy that is dominated by tulip poplar (</w:t>
+      </w:r>
+      <w:r>
+        <w:rPr>
+          <w:iCs/>
+          <w:i/>
+        </w:rPr>
+        <w:t xml:space="preserve">Liriodendron tulipifera</w:t>
+      </w:r>
+      <w:r>
+        <w:t xml:space="preserve">), oak (</w:t>
+      </w:r>
+      <w:r>
+        <w:rPr>
+          <w:iCs/>
+          <w:i/>
+        </w:rPr>
+        <w:t xml:space="preserve">Quercus spp.</w:t>
+      </w:r>
+      <w:r>
+        <w:t xml:space="preserve">), and hickory (</w:t>
+      </w:r>
+      <w:r>
+        <w:rPr>
+          <w:iCs/>
+          <w:i/>
+        </w:rPr>
+        <w:t xml:space="preserve">Carya spp.</w:t>
+      </w:r>
+      <w:r>
+        <w:t xml:space="preserve">), and the understory that is primarily composed of spicebush (</w:t>
+      </w:r>
+      <w:r>
+        <w:rPr>
+          <w:iCs/>
+          <w:i/>
+        </w:rPr>
+        <w:t xml:space="preserve">Lindera benzoin</w:t>
+      </w:r>
+      <w:r>
+        <w:t xml:space="preserve">), paw-paw (</w:t>
+      </w:r>
+      <w:r>
+        <w:rPr>
+          <w:iCs/>
+          <w:i/>
+        </w:rPr>
+        <w:t xml:space="preserve">Asimina triloba</w:t>
+      </w:r>
+      <w:r>
+        <w:t xml:space="preserve">), American hornbeam (</w:t>
+      </w:r>
+      <w:r>
+        <w:rPr>
+          <w:iCs/>
+          <w:i/>
+        </w:rPr>
+        <w:t xml:space="preserve">Carpinus caroliniana</w:t>
+      </w:r>
+      <w:r>
+        <w:t xml:space="preserve">), and witch hazel (</w:t>
+      </w:r>
+      <w:r>
+        <w:rPr>
+          <w:iCs/>
+          <w:i/>
+        </w:rPr>
+        <w:t xml:space="preserve">Hamamelis virginiana</w:t>
+      </w:r>
+      <w:r>
+        <w:t xml:space="preserve">)</w:t>
+      </w:r>
+    </w:p>
+    <w:p>
+      <w:pPr>
+        <w:pStyle w:val="BodyText"/>
+      </w:pPr>
+      <w:r>
+        <w:rPr>
+          <w:iCs/>
+          <w:i/>
+        </w:rPr>
+        <w:t xml:space="preserve">Which definition of forest type is more accurate - mature, mixed deciduous forest or mature secondary eastern deciduous forest?</w:t>
+      </w:r>
+    </w:p>
+    <w:p>
+      <w:pPr>
+        <w:pStyle w:val="BodyText"/>
+      </w:pPr>
+      <w:r>
+        <w:rPr>
+          <w:iCs/>
+          <w:i/>
+        </w:rPr>
+        <w:t xml:space="preserve">Need to add the Anderson-Teixeira et al. 2015 reference to references page</w:t>
       </w:r>
     </w:p>
     <w:p>
@@ -1362,12 +1488,12 @@
           <wp:inline>
             <wp:extent cx="5943600" cy="2609980"/>
             <wp:effectExtent b="0" l="0" r="0" t="0"/>
-            <wp:docPr descr="Figure 1. Photos within the SCBI ForestGEO plot: (a) low deer, low non-endemic insects &amp; pathogens, (b) high deer, low non-endemic insects &amp; pathogens, (c) high deer, high non-endemic insects &amp; pathogens  (add a map of the plot) All photos taken September 2023 by K. Anderson-Teixeira." title="" id="27" name="Picture"/>
+            <wp:docPr descr="Figure 1. Photos within the SCBI ForestGEO plot: (a) low deer, low non-endemic insects &amp; pathogens, (b) high deer, low non-endemic insects &amp; pathogens, (c) high deer, high non-endemic insects &amp; pathogens  (add a map of the plot) All photos taken September 2023 by K. Anderson-Teixeira." title="" id="1" name="Picture"/>
             <a:graphic>
               <a:graphicData uri="http://schemas.openxmlformats.org/drawingml/2006/picture">
                 <pic:pic>
                   <pic:nvPicPr>
-                    <pic:cNvPr descr="display/photos.png" id="28" name="Picture"/>
+                    <pic:cNvPr descr="display/photos.png" id="0" name="Picture"/>
                     <pic:cNvPicPr>
                       <a:picLocks noChangeArrowheads="1" noChangeAspect="1"/>
                     </pic:cNvPicPr>
@@ -1435,8 +1561,8 @@
         <w:t xml:space="preserve">All photos taken September 2023 by K. Anderson-Teixeira.</w:t>
       </w:r>
     </w:p>
-    <w:bookmarkEnd w:id="29"/>
-    <w:bookmarkStart w:id="30" w:name="data-collection"/>
+    <w:bookmarkEnd w:id="27"/>
+    <w:bookmarkStart w:id="28" w:name="data-collection"/>
     <w:p>
       <w:pPr>
         <w:pStyle w:val="Heading2"/>
@@ -1471,6 +1597,14 @@
         <w:pStyle w:val="BodyText"/>
       </w:pPr>
       <w:r>
+        <w:t xml:space="preserve">Data was collected according to the standard ForestGEO protocol, outlined in (Condit 1998). A census crew measured the diameter at breast height (DBH), mapped, and tagged every stem on the plot with a DBH greater than or equal to 1 cm. DBH was recorded only for living trees. If there were multiple stems on a tree, each stem was measured and given a stem number and tag.</w:t>
+      </w:r>
+    </w:p>
+    <w:p>
+      <w:pPr>
+        <w:pStyle w:val="BodyText"/>
+      </w:pPr>
+      <w:r>
         <w:rPr>
           <w:iCs/>
           <w:i/>
@@ -1483,6 +1617,14 @@
         <w:pStyle w:val="BodyText"/>
       </w:pPr>
       <w:r>
+        <w:t xml:space="preserve">In addition to the ForestGEO census, an annual [official name of mortality survey] is conducted on the large forest dynamics plot. The survey assesses the health of individual trees and identifies factors that contribute to mortality. The survey was initiated in 2008, and has been conducted every year since 2013. (source). The field crew measured the percentage of the crown that was alive and intact, and noted any factors associated with death (i.e. wounds) present on the tree. Numerous nuisance species and pathogens, including the emerald ash borer, white-tailed deer, and dutch elm disease have been recorded in the region prior to the start of the mortality survey (Herms &amp; McCullough, 2014, McShea 2000,NEED ELM SOURCE).</w:t>
+      </w:r>
+    </w:p>
+    <w:p>
+      <w:pPr>
+        <w:pStyle w:val="BodyText"/>
+      </w:pPr>
+      <w:r>
         <w:rPr>
           <w:iCs/>
           <w:i/>
@@ -1502,98 +1644,61 @@
         <w:t xml:space="preserve">(describe seedlings survey, if used)</w:t>
       </w:r>
     </w:p>
-    <w:bookmarkEnd w:id="30"/>
-    <w:bookmarkStart w:id="31" w:name="analyses"/>
-    <w:p>
-      <w:pPr>
-        <w:pStyle w:val="Heading2"/>
-      </w:pPr>
-      <w:r>
-        <w:rPr>
-          <w:rStyle w:val="SectionNumber"/>
-        </w:rPr>
-        <w:t xml:space="preserve">2.3</w:t>
-      </w:r>
-      <w:r>
-        <w:tab/>
-      </w:r>
-      <w:r>
-        <w:t xml:space="preserve">Analyses</w:t>
-      </w:r>
-    </w:p>
-    <w:p>
-      <w:pPr>
-        <w:pStyle w:val="FirstParagraph"/>
-      </w:pPr>
-      <w:r>
-        <w:t xml:space="preserve">apply the metric of</w:t>
-      </w:r>
-      <w:r>
-        <w:t xml:space="preserve"> </w:t>
-      </w:r>
-      <w:r>
-        <w:t xml:space="preserve">Miller</w:t>
-      </w:r>
-      <w:r>
-        <w:t xml:space="preserve"> </w:t>
-      </w:r>
+    <w:p>
+      <w:pPr>
+        <w:pStyle w:val="BodyText"/>
+      </w:pPr>
       <w:r>
         <w:rPr>
           <w:iCs/>
           <w:i/>
         </w:rPr>
-        <w:t xml:space="preserve">et al.</w:t>
-      </w:r>
-      <w:r>
-        <w:t xml:space="preserve"> </w:t>
-      </w:r>
-      <w:r>
-        <w:t xml:space="preserve">(2023)</w:t>
-      </w:r>
-      <w:r>
-        <w:t xml:space="preserve"> </w:t>
-      </w:r>
-      <w:r>
-        <w:t xml:space="preserve">to determine imminent failure/ probable failure/ insecure/ secure?</w:t>
-      </w:r>
-    </w:p>
-    <w:bookmarkEnd w:id="31"/>
-    <w:bookmarkEnd w:id="32"/>
-    <w:bookmarkStart w:id="33" w:name="results"/>
-    <w:p>
-      <w:pPr>
-        <w:pStyle w:val="Heading1"/>
+        <w:t xml:space="preserve">(describe QA/QC and technical workflow)</w:t>
+      </w:r>
+    </w:p>
+    <w:p>
+      <w:pPr>
+        <w:pStyle w:val="BodyText"/>
+      </w:pPr>
+      <w:r>
+        <w:t xml:space="preserve">Field data was collected on Apple iPads using the ESRI ArcGIS Field Maps application. To improve the quality of the data, GitHub Actions continuous integration was implemented for quality control (Kim et al., 2022). Data from the previous census was used to populate the Field Maps app, and fields were created to input data. There were checks built into the app to help catch errors, for example the DBH field would flag a suspiciously high number and would not allow the form to be submitted if it was blank. To use the app in the field the census crew downloaded offline areas of where they were working and synced them to an online map after collecting data. Next the data was downloaded from ArcGIS online and pushed to GitHub, where it triggered a GitHub Action running data quality assurance and control (QA/QC) scripts. The scripts were written in R and checked the data for errors such as</w:t>
+      </w:r>
+      <w:r>
+        <w:t xml:space="preserve"> </w:t>
+      </w:r>
+      <w:r>
+        <w:t xml:space="preserve">“</w:t>
+      </w:r>
+      <w:r>
+        <w:t xml:space="preserve">suspicious positive growth.</w:t>
+      </w:r>
+      <w:r>
+        <w:t xml:space="preserve">”</w:t>
+      </w:r>
+      <w:r>
+        <w:t xml:space="preserve"> </w:t>
+      </w:r>
+      <w:r>
+        <w:t xml:space="preserve">After going through the QA/QC process, a csv of errors and warnings with the associated stem were output which could then be corrected in the field.</w:t>
+      </w:r>
+    </w:p>
+    <w:bookmarkEnd w:id="28"/>
+    <w:bookmarkStart w:id="29" w:name="analyses"/>
+    <w:p>
+      <w:pPr>
+        <w:pStyle w:val="Heading2"/>
       </w:pPr>
       <w:r>
         <w:rPr>
           <w:rStyle w:val="SectionNumber"/>
         </w:rPr>
-        <w:t xml:space="preserve">3</w:t>
+        <w:t xml:space="preserve">2.3</w:t>
       </w:r>
       <w:r>
         <w:tab/>
       </w:r>
       <w:r>
-        <w:t xml:space="preserve">Results</w:t>
-      </w:r>
-    </w:p>
-    <w:bookmarkEnd w:id="33"/>
-    <w:bookmarkStart w:id="34" w:name="discussion"/>
-    <w:p>
-      <w:pPr>
-        <w:pStyle w:val="Heading1"/>
-      </w:pPr>
-      <w:r>
-        <w:rPr>
-          <w:rStyle w:val="SectionNumber"/>
-        </w:rPr>
-        <w:t xml:space="preserve">4</w:t>
-      </w:r>
-      <w:r>
-        <w:tab/>
-      </w:r>
-      <w:r>
-        <w:t xml:space="preserve">Discussion</w:t>
+        <w:t xml:space="preserve">Analyses</w:t>
       </w:r>
     </w:p>
     <w:p>
@@ -1601,7 +1706,13 @@
         <w:pStyle w:val="FirstParagraph"/>
       </w:pPr>
       <w:r>
-        <w:t xml:space="preserve">Holtmann</w:t>
+        <w:t xml:space="preserve">apply the metric of</w:t>
+      </w:r>
+      <w:r>
+        <w:t xml:space="preserve"> </w:t>
+      </w:r>
+      <w:r>
+        <w:t xml:space="preserve">Miller</w:t>
       </w:r>
       <w:r>
         <w:t xml:space="preserve"> </w:t>
@@ -1617,11 +1728,80 @@
         <w:t xml:space="preserve"> </w:t>
       </w:r>
       <w:r>
+        <w:t xml:space="preserve">(2023)</w:t>
+      </w:r>
+      <w:r>
+        <w:t xml:space="preserve"> </w:t>
+      </w:r>
+      <w:r>
+        <w:t xml:space="preserve">to determine imminent failure/ probable failure/ insecure/ secure?</w:t>
+      </w:r>
+    </w:p>
+    <w:bookmarkEnd w:id="29"/>
+    <w:bookmarkEnd w:id="30"/>
+    <w:bookmarkStart w:id="31" w:name="results"/>
+    <w:p>
+      <w:pPr>
+        <w:pStyle w:val="Heading1"/>
+      </w:pPr>
+      <w:r>
+        <w:rPr>
+          <w:rStyle w:val="SectionNumber"/>
+        </w:rPr>
+        <w:t xml:space="preserve">3</w:t>
+      </w:r>
+      <w:r>
+        <w:tab/>
+      </w:r>
+      <w:r>
+        <w:t xml:space="preserve">Results</w:t>
+      </w:r>
+    </w:p>
+    <w:bookmarkEnd w:id="31"/>
+    <w:bookmarkStart w:id="32" w:name="discussion"/>
+    <w:p>
+      <w:pPr>
+        <w:pStyle w:val="Heading1"/>
+      </w:pPr>
+      <w:r>
+        <w:rPr>
+          <w:rStyle w:val="SectionNumber"/>
+        </w:rPr>
+        <w:t xml:space="preserve">4</w:t>
+      </w:r>
+      <w:r>
+        <w:tab/>
+      </w:r>
+      <w:r>
+        <w:t xml:space="preserve">Discussion</w:t>
+      </w:r>
+    </w:p>
+    <w:p>
+      <w:pPr>
+        <w:pStyle w:val="FirstParagraph"/>
+      </w:pPr>
+      <w:r>
+        <w:t xml:space="preserve">Holtmann</w:t>
+      </w:r>
+      <w:r>
+        <w:t xml:space="preserve"> </w:t>
+      </w:r>
+      <w:r>
+        <w:rPr>
+          <w:iCs/>
+          <w:i/>
+        </w:rPr>
+        <w:t xml:space="preserve">et al.</w:t>
+      </w:r>
+      <w:r>
+        <w:t xml:space="preserve"> </w:t>
+      </w:r>
+      <w:r>
         <w:t xml:space="preserve">(2021)</w:t>
       </w:r>
     </w:p>
-    <w:bookmarkEnd w:id="34"/>
-    <w:bookmarkStart w:id="35" w:name="conclusions-optional"/>
+    <w:bookmarkEnd w:id="32"/>
+    <w:bookmarkStart w:id="33" w:name="X90d89ce0a4e43a2dd40cefa8dbddc600bf1dc3b"/>
     <w:p>
       <w:pPr>
         <w:pStyle w:val="Heading1"/>
@@ -1638,9 +1818,19 @@
       <w:r>
         <w:t xml:space="preserve">Conclusions (optional)</w:t>
       </w:r>
-    </w:p>
-    <w:bookmarkEnd w:id="35"/>
-    <w:bookmarkStart w:id="36" w:name="Acknowledgements"/>
+      <w:r>
+        <w:t xml:space="preserve"> </w:t>
+      </w:r>
+      <w:r>
+        <w:rPr>
+          <w:iCs/>
+          <w:i/>
+        </w:rPr>
+        <w:t xml:space="preserve">(No Conclusions section listed in Submission Guidelines)</w:t>
+      </w:r>
+    </w:p>
+    <w:bookmarkEnd w:id="33"/>
+    <w:bookmarkStart w:id="34" w:name="Acknowledgements"/>
     <w:p>
       <w:pPr>
         <w:pStyle w:val="Heading1"/>
@@ -1661,14 +1851,14 @@
         <w:t xml:space="preserve">Funding: ForestGEO</w:t>
       </w:r>
     </w:p>
-    <w:bookmarkEnd w:id="36"/>
-    <w:bookmarkStart w:id="37" w:name="Conflict"/>
+    <w:bookmarkEnd w:id="34"/>
+    <w:bookmarkStart w:id="35" w:name="Conflict"/>
     <w:p>
       <w:pPr>
         <w:pStyle w:val="Heading1"/>
       </w:pPr>
       <w:r>
-        <w:t xml:space="preserve">Conflict of Interest statement</w:t>
+        <w:t xml:space="preserve">Competing Interests</w:t>
       </w:r>
     </w:p>
     <w:p>
@@ -1679,14 +1869,14 @@
         <w:t xml:space="preserve">The authors declare no conflict of interest.</w:t>
       </w:r>
     </w:p>
-    <w:bookmarkEnd w:id="37"/>
-    <w:bookmarkStart w:id="38" w:name="Authors"/>
+    <w:bookmarkEnd w:id="35"/>
+    <w:bookmarkStart w:id="36" w:name="Authors"/>
     <w:p>
       <w:pPr>
         <w:pStyle w:val="Heading1"/>
       </w:pPr>
       <w:r>
-        <w:t xml:space="preserve">Authors’ contributions</w:t>
+        <w:t xml:space="preserve">Author Contributions</w:t>
       </w:r>
     </w:p>
     <w:p>
@@ -1701,13 +1891,23 @@
         <w:t xml:space="preserve">[Name of author 1] and [Name of author 2] conceived the ideas and designed methodology; [Name of author 1] and [Name of author 3] collected the data; [Name of author 2] and [Name of author 4] analysed the data; [Name of author 1] and [Name of author 4] led the writing of the manuscript. All authors contributed critically to the drafts and gave final approval for publication.</w:t>
       </w:r>
     </w:p>
+    <w:bookmarkEnd w:id="36"/>
+    <w:bookmarkStart w:id="37" w:name="Data"/>
+    <w:p>
+      <w:pPr>
+        <w:pStyle w:val="Heading1"/>
+      </w:pPr>
+      <w:r>
+        <w:t xml:space="preserve">Data availability</w:t>
+      </w:r>
+    </w:p>
     <w:p>
       <w:r>
         <w:br w:type="page"/>
       </w:r>
     </w:p>
-    <w:bookmarkEnd w:id="38"/>
-    <w:bookmarkStart w:id="86" w:name="references"/>
+    <w:bookmarkEnd w:id="37"/>
+    <w:bookmarkStart w:id="62" w:name="references"/>
     <w:p>
       <w:pPr>
         <w:pStyle w:val="Heading1"/>
@@ -1716,8 +1916,8 @@
         <w:t xml:space="preserve">References</w:t>
       </w:r>
     </w:p>
-    <w:bookmarkStart w:id="85" w:name="refs"/>
-    <w:bookmarkStart w:id="40" w:name="ref-ahlström_robustness_2012"/>
+    <w:bookmarkStart w:id="61" w:name="refs"/>
+    <w:bookmarkStart w:id="38" w:name="ref-ahlström_robustness_2012"/>
     <w:p>
       <w:pPr>
         <w:pStyle w:val="Bibliography"/>
@@ -1814,45 +2014,19 @@
         <w:t xml:space="preserve">2012</w:t>
       </w:r>
       <w:r>
-        <w:t xml:space="preserve">.</w:t>
-      </w:r>
-      <w:r>
-        <w:t xml:space="preserve"> </w:t>
-      </w:r>
-      <w:hyperlink r:id="rId39">
-        <w:r>
-          <w:rPr>
-            <w:rStyle w:val="Hyperlink"/>
-          </w:rPr>
-          <w:t xml:space="preserve">Robustness and uncertainty in terrestrial ecosystem carbon response to</w:t>
-        </w:r>
-        <w:r>
-          <w:rPr>
-            <w:rStyle w:val="Hyperlink"/>
-          </w:rPr>
-          <w:t xml:space="preserve"> </w:t>
-        </w:r>
-        <w:r>
-          <w:rPr>
-            <w:rStyle w:val="Hyperlink"/>
-          </w:rPr>
-          <w:t xml:space="preserve">CMIP5</w:t>
-        </w:r>
-        <w:r>
-          <w:rPr>
-            <w:rStyle w:val="Hyperlink"/>
-          </w:rPr>
-          <w:t xml:space="preserve"> </w:t>
-        </w:r>
-        <w:r>
-          <w:rPr>
-            <w:rStyle w:val="Hyperlink"/>
-          </w:rPr>
-          <w:t xml:space="preserve">climate change projections</w:t>
-        </w:r>
-      </w:hyperlink>
-      <w:r>
-        <w:t xml:space="preserve">.</w:t>
+        <w:t xml:space="preserve">. Robustness and uncertainty in terrestrial ecosystem carbon response to</w:t>
+      </w:r>
+      <w:r>
+        <w:t xml:space="preserve"> </w:t>
+      </w:r>
+      <w:r>
+        <w:t xml:space="preserve">CMIP5</w:t>
+      </w:r>
+      <w:r>
+        <w:t xml:space="preserve"> </w:t>
+      </w:r>
+      <w:r>
+        <w:t xml:space="preserve">climate change projections.</w:t>
       </w:r>
       <w:r>
         <w:t xml:space="preserve"> </w:t>
@@ -1878,8 +2052,8 @@
         <w:t xml:space="preserve">: 044008.</w:t>
       </w:r>
     </w:p>
-    <w:bookmarkEnd w:id="40"/>
-    <w:bookmarkStart w:id="42" w:name="ref-anderson-teixeira_longterm_2021"/>
+    <w:bookmarkEnd w:id="38"/>
+    <w:bookmarkStart w:id="39" w:name="ref-anderson-teixeira_longterm_2021"/>
     <w:p>
       <w:pPr>
         <w:pStyle w:val="Bibliography"/>
@@ -2134,199 +2308,98 @@
         <w:t xml:space="preserve">2021</w:t>
       </w:r>
       <w:r>
-        <w:t xml:space="preserve">.</w:t>
-      </w:r>
-      <w:r>
-        <w:t xml:space="preserve"> </w:t>
-      </w:r>
-      <w:hyperlink r:id="rId41">
-        <w:r>
-          <w:rPr>
-            <w:rStyle w:val="Hyperlink"/>
-          </w:rPr>
-          <w:t xml:space="preserve">Long-</w:t>
-        </w:r>
-        <w:r>
-          <w:rPr>
-            <w:rStyle w:val="Hyperlink"/>
-          </w:rPr>
-          <w:t xml:space="preserve">Term Impacts</w:t>
-        </w:r>
-        <w:r>
-          <w:rPr>
-            <w:rStyle w:val="Hyperlink"/>
-          </w:rPr>
-          <w:t xml:space="preserve"> </w:t>
-        </w:r>
-        <w:r>
-          <w:rPr>
-            <w:rStyle w:val="Hyperlink"/>
-          </w:rPr>
-          <w:t xml:space="preserve">of</w:t>
-        </w:r>
-        <w:r>
-          <w:rPr>
-            <w:rStyle w:val="Hyperlink"/>
-          </w:rPr>
-          <w:t xml:space="preserve"> </w:t>
-        </w:r>
-        <w:r>
-          <w:rPr>
-            <w:rStyle w:val="Hyperlink"/>
-          </w:rPr>
-          <w:t xml:space="preserve">Invasive Insects</w:t>
-        </w:r>
-        <w:r>
-          <w:rPr>
-            <w:rStyle w:val="Hyperlink"/>
-          </w:rPr>
-          <w:t xml:space="preserve"> </w:t>
-        </w:r>
-        <w:r>
-          <w:rPr>
-            <w:rStyle w:val="Hyperlink"/>
-          </w:rPr>
-          <w:t xml:space="preserve">and</w:t>
-        </w:r>
-        <w:r>
-          <w:rPr>
-            <w:rStyle w:val="Hyperlink"/>
-          </w:rPr>
-          <w:t xml:space="preserve"> </w:t>
-        </w:r>
-        <w:r>
-          <w:rPr>
-            <w:rStyle w:val="Hyperlink"/>
-          </w:rPr>
-          <w:t xml:space="preserve">Pathogens</w:t>
-        </w:r>
-        <w:r>
-          <w:rPr>
-            <w:rStyle w:val="Hyperlink"/>
-          </w:rPr>
-          <w:t xml:space="preserve"> </w:t>
-        </w:r>
-        <w:r>
-          <w:rPr>
-            <w:rStyle w:val="Hyperlink"/>
-          </w:rPr>
-          <w:t xml:space="preserve">on</w:t>
-        </w:r>
-        <w:r>
-          <w:rPr>
-            <w:rStyle w:val="Hyperlink"/>
-          </w:rPr>
-          <w:t xml:space="preserve"> </w:t>
-        </w:r>
-        <w:r>
-          <w:rPr>
-            <w:rStyle w:val="Hyperlink"/>
-          </w:rPr>
-          <w:t xml:space="preserve">Composition</w:t>
-        </w:r>
-        <w:r>
-          <w:rPr>
-            <w:rStyle w:val="Hyperlink"/>
-          </w:rPr>
-          <w:t xml:space="preserve">,</w:t>
-        </w:r>
-        <w:r>
-          <w:rPr>
-            <w:rStyle w:val="Hyperlink"/>
-          </w:rPr>
-          <w:t xml:space="preserve"> </w:t>
-        </w:r>
-        <w:r>
-          <w:rPr>
-            <w:rStyle w:val="Hyperlink"/>
-          </w:rPr>
-          <w:t xml:space="preserve">Biomass</w:t>
-        </w:r>
-        <w:r>
-          <w:rPr>
-            <w:rStyle w:val="Hyperlink"/>
-          </w:rPr>
-          <w:t xml:space="preserve">, and</w:t>
-        </w:r>
-        <w:r>
-          <w:rPr>
-            <w:rStyle w:val="Hyperlink"/>
-          </w:rPr>
-          <w:t xml:space="preserve"> </w:t>
-        </w:r>
-        <w:r>
-          <w:rPr>
-            <w:rStyle w:val="Hyperlink"/>
-          </w:rPr>
-          <w:t xml:space="preserve">Diversity</w:t>
-        </w:r>
-        <w:r>
-          <w:rPr>
-            <w:rStyle w:val="Hyperlink"/>
-          </w:rPr>
-          <w:t xml:space="preserve"> </w:t>
-        </w:r>
-        <w:r>
-          <w:rPr>
-            <w:rStyle w:val="Hyperlink"/>
-          </w:rPr>
-          <w:t xml:space="preserve">of</w:t>
-        </w:r>
-        <w:r>
-          <w:rPr>
-            <w:rStyle w:val="Hyperlink"/>
-          </w:rPr>
-          <w:t xml:space="preserve"> </w:t>
-        </w:r>
-        <w:r>
-          <w:rPr>
-            <w:rStyle w:val="Hyperlink"/>
-          </w:rPr>
-          <w:t xml:space="preserve">Forests</w:t>
-        </w:r>
-        <w:r>
-          <w:rPr>
-            <w:rStyle w:val="Hyperlink"/>
-          </w:rPr>
-          <w:t xml:space="preserve"> </w:t>
-        </w:r>
-        <w:r>
-          <w:rPr>
-            <w:rStyle w:val="Hyperlink"/>
-          </w:rPr>
-          <w:t xml:space="preserve">in</w:t>
-        </w:r>
-        <w:r>
-          <w:rPr>
-            <w:rStyle w:val="Hyperlink"/>
-          </w:rPr>
-          <w:t xml:space="preserve"> </w:t>
-        </w:r>
-        <w:r>
-          <w:rPr>
-            <w:rStyle w:val="Hyperlink"/>
-          </w:rPr>
-          <w:t xml:space="preserve">Virginia</w:t>
-        </w:r>
-        <w:r>
-          <w:rPr>
-            <w:rStyle w:val="Hyperlink"/>
-          </w:rPr>
-          <w:t xml:space="preserve">’s</w:t>
-        </w:r>
-        <w:r>
-          <w:rPr>
-            <w:rStyle w:val="Hyperlink"/>
-          </w:rPr>
-          <w:t xml:space="preserve"> </w:t>
-        </w:r>
-        <w:r>
-          <w:rPr>
-            <w:rStyle w:val="Hyperlink"/>
-          </w:rPr>
-          <w:t xml:space="preserve">Blue Ridge Mountains</w:t>
-        </w:r>
-      </w:hyperlink>
+        <w:t xml:space="preserve">. Long-</w:t>
+      </w:r>
+      <w:r>
+        <w:t xml:space="preserve">Term Impacts</w:t>
+      </w:r>
+      <w:r>
+        <w:t xml:space="preserve"> </w:t>
+      </w:r>
+      <w:r>
+        <w:t xml:space="preserve">of</w:t>
+      </w:r>
+      <w:r>
+        <w:t xml:space="preserve"> </w:t>
+      </w:r>
+      <w:r>
+        <w:t xml:space="preserve">Invasive Insects</w:t>
+      </w:r>
+      <w:r>
+        <w:t xml:space="preserve"> </w:t>
+      </w:r>
+      <w:r>
+        <w:t xml:space="preserve">and</w:t>
+      </w:r>
+      <w:r>
+        <w:t xml:space="preserve"> </w:t>
+      </w:r>
+      <w:r>
+        <w:t xml:space="preserve">Pathogens</w:t>
+      </w:r>
+      <w:r>
+        <w:t xml:space="preserve"> </w:t>
+      </w:r>
+      <w:r>
+        <w:t xml:space="preserve">on</w:t>
+      </w:r>
+      <w:r>
+        <w:t xml:space="preserve"> </w:t>
+      </w:r>
+      <w:r>
+        <w:t xml:space="preserve">Composition</w:t>
+      </w:r>
+      <w:r>
+        <w:t xml:space="preserve">,</w:t>
+      </w:r>
+      <w:r>
+        <w:t xml:space="preserve"> </w:t>
+      </w:r>
+      <w:r>
+        <w:t xml:space="preserve">Biomass</w:t>
+      </w:r>
+      <w:r>
+        <w:t xml:space="preserve">, and</w:t>
+      </w:r>
+      <w:r>
+        <w:t xml:space="preserve"> </w:t>
+      </w:r>
+      <w:r>
+        <w:t xml:space="preserve">Diversity</w:t>
+      </w:r>
+      <w:r>
+        <w:t xml:space="preserve"> </w:t>
+      </w:r>
+      <w:r>
+        <w:t xml:space="preserve">of</w:t>
+      </w:r>
+      <w:r>
+        <w:t xml:space="preserve"> </w:t>
+      </w:r>
+      <w:r>
+        <w:t xml:space="preserve">Forests</w:t>
+      </w:r>
+      <w:r>
+        <w:t xml:space="preserve"> </w:t>
+      </w:r>
+      <w:r>
+        <w:t xml:space="preserve">in</w:t>
+      </w:r>
+      <w:r>
+        <w:t xml:space="preserve"> </w:t>
+      </w:r>
+      <w:r>
+        <w:t xml:space="preserve">Virginia</w:t>
+      </w:r>
+      <w:r>
+        <w:t xml:space="preserve">’s</w:t>
+      </w:r>
+      <w:r>
+        <w:t xml:space="preserve"> </w:t>
+      </w:r>
+      <w:r>
+        <w:t xml:space="preserve">Blue Ridge Mountains</w:t>
+      </w:r>
       <w:r>
         <w:t xml:space="preserve">.</w:t>
       </w:r>
@@ -2354,8 +2427,8 @@
         <w:t xml:space="preserve">: 89–105.</w:t>
       </w:r>
     </w:p>
-    <w:bookmarkEnd w:id="42"/>
-    <w:bookmarkStart w:id="44" w:name="ref-anderson-teixeira_altered_2013"/>
+    <w:bookmarkEnd w:id="39"/>
+    <w:bookmarkStart w:id="40" w:name="ref-anderson-teixeira_altered_2013"/>
     <w:p>
       <w:pPr>
         <w:pStyle w:val="Bibliography"/>
@@ -2498,21 +2571,7 @@
         <w:t xml:space="preserve">2013</w:t>
       </w:r>
       <w:r>
-        <w:t xml:space="preserve">.</w:t>
-      </w:r>
-      <w:r>
-        <w:t xml:space="preserve"> </w:t>
-      </w:r>
-      <w:hyperlink r:id="rId43">
-        <w:r>
-          <w:rPr>
-            <w:rStyle w:val="Hyperlink"/>
-          </w:rPr>
-          <w:t xml:space="preserve">Altered dynamics of forest recovery under a changing climate</w:t>
-        </w:r>
-      </w:hyperlink>
-      <w:r>
-        <w:t xml:space="preserve">.</w:t>
+        <w:t xml:space="preserve">. Altered dynamics of forest recovery under a changing climate.</w:t>
       </w:r>
       <w:r>
         <w:t xml:space="preserve"> </w:t>
@@ -2538,8 +2597,8 @@
         <w:t xml:space="preserve">: 2001–2021.</w:t>
       </w:r>
     </w:p>
-    <w:bookmarkEnd w:id="44"/>
-    <w:bookmarkStart w:id="46" w:name="ref-arora_carbon_2020"/>
+    <w:bookmarkEnd w:id="40"/>
+    <w:bookmarkStart w:id="41" w:name="ref-arora_carbon_2020"/>
     <w:p>
       <w:pPr>
         <w:pStyle w:val="Bibliography"/>
@@ -2794,93 +2853,43 @@
         <w:t xml:space="preserve">2020</w:t>
       </w:r>
       <w:r>
-        <w:t xml:space="preserve">.</w:t>
-      </w:r>
-      <w:r>
-        <w:t xml:space="preserve"> </w:t>
-      </w:r>
-      <w:hyperlink r:id="rId45">
-        <w:r>
-          <w:rPr>
-            <w:rStyle w:val="Hyperlink"/>
-          </w:rPr>
-          <w:t xml:space="preserve">Carbon</w:t>
-        </w:r>
-        <w:r>
-          <w:rPr>
-            <w:rStyle w:val="Hyperlink"/>
-          </w:rPr>
-          <w:t xml:space="preserve"> </w:t>
-        </w:r>
-        <w:r>
-          <w:rPr>
-            <w:rStyle w:val="Hyperlink"/>
-          </w:rPr>
-          <w:t xml:space="preserve">concentration and carbon</w:t>
-        </w:r>
-        <w:r>
-          <w:rPr>
-            <w:rStyle w:val="Hyperlink"/>
-          </w:rPr>
-          <w:t xml:space="preserve"> </w:t>
-        </w:r>
-        <w:r>
-          <w:rPr>
-            <w:rStyle w:val="Hyperlink"/>
-          </w:rPr>
-          <w:t xml:space="preserve">climate feedbacks in</w:t>
-        </w:r>
-        <w:r>
-          <w:rPr>
-            <w:rStyle w:val="Hyperlink"/>
-          </w:rPr>
-          <w:t xml:space="preserve"> </w:t>
-        </w:r>
-        <w:r>
-          <w:rPr>
-            <w:rStyle w:val="Hyperlink"/>
-          </w:rPr>
-          <w:t xml:space="preserve">CMIP6</w:t>
-        </w:r>
-        <w:r>
-          <w:rPr>
-            <w:rStyle w:val="Hyperlink"/>
-          </w:rPr>
-          <w:t xml:space="preserve"> </w:t>
-        </w:r>
-        <w:r>
-          <w:rPr>
-            <w:rStyle w:val="Hyperlink"/>
-          </w:rPr>
-          <w:t xml:space="preserve">models and their comparison to</w:t>
-        </w:r>
-        <w:r>
-          <w:rPr>
-            <w:rStyle w:val="Hyperlink"/>
-          </w:rPr>
-          <w:t xml:space="preserve"> </w:t>
-        </w:r>
-        <w:r>
-          <w:rPr>
-            <w:rStyle w:val="Hyperlink"/>
-          </w:rPr>
-          <w:t xml:space="preserve">CMIP5</w:t>
-        </w:r>
-        <w:r>
-          <w:rPr>
-            <w:rStyle w:val="Hyperlink"/>
-          </w:rPr>
-          <w:t xml:space="preserve"> </w:t>
-        </w:r>
-        <w:r>
-          <w:rPr>
-            <w:rStyle w:val="Hyperlink"/>
-          </w:rPr>
-          <w:t xml:space="preserve">models</w:t>
-        </w:r>
-      </w:hyperlink>
-      <w:r>
-        <w:t xml:space="preserve">.</w:t>
+        <w:t xml:space="preserve">. Carbon</w:t>
+      </w:r>
+      <w:r>
+        <w:t xml:space="preserve"> </w:t>
+      </w:r>
+      <w:r>
+        <w:t xml:space="preserve">concentration and carbon</w:t>
+      </w:r>
+      <w:r>
+        <w:t xml:space="preserve"> </w:t>
+      </w:r>
+      <w:r>
+        <w:t xml:space="preserve">climate feedbacks in</w:t>
+      </w:r>
+      <w:r>
+        <w:t xml:space="preserve"> </w:t>
+      </w:r>
+      <w:r>
+        <w:t xml:space="preserve">CMIP6</w:t>
+      </w:r>
+      <w:r>
+        <w:t xml:space="preserve"> </w:t>
+      </w:r>
+      <w:r>
+        <w:t xml:space="preserve">models and their comparison to</w:t>
+      </w:r>
+      <w:r>
+        <w:t xml:space="preserve"> </w:t>
+      </w:r>
+      <w:r>
+        <w:t xml:space="preserve">CMIP5</w:t>
+      </w:r>
+      <w:r>
+        <w:t xml:space="preserve"> </w:t>
+      </w:r>
+      <w:r>
+        <w:t xml:space="preserve">models.</w:t>
       </w:r>
       <w:r>
         <w:t xml:space="preserve"> </w:t>
@@ -2906,8 +2915,8 @@
         <w:t xml:space="preserve">: 4173–4222.</w:t>
       </w:r>
     </w:p>
-    <w:bookmarkEnd w:id="46"/>
-    <w:bookmarkStart w:id="48" w:name="ref-clark_continentwide_2021"/>
+    <w:bookmarkEnd w:id="41"/>
+    <w:bookmarkStart w:id="42" w:name="ref-clark_continentwide_2021"/>
     <w:p>
       <w:pPr>
         <w:pStyle w:val="Bibliography"/>
@@ -3162,21 +3171,7 @@
         <w:t xml:space="preserve">2021</w:t>
       </w:r>
       <w:r>
-        <w:t xml:space="preserve">.</w:t>
-      </w:r>
-      <w:r>
-        <w:t xml:space="preserve"> </w:t>
-      </w:r>
-      <w:hyperlink r:id="rId47">
-        <w:r>
-          <w:rPr>
-            <w:rStyle w:val="Hyperlink"/>
-          </w:rPr>
-          <w:t xml:space="preserve">Continent-wide tree fecundity driven by indirect climate effects</w:t>
-        </w:r>
-      </w:hyperlink>
-      <w:r>
-        <w:t xml:space="preserve">.</w:t>
+        <w:t xml:space="preserve">. Continent-wide tree fecundity driven by indirect climate effects.</w:t>
       </w:r>
       <w:r>
         <w:t xml:space="preserve"> </w:t>
@@ -3202,8 +3197,8 @@
         <w:t xml:space="preserve">: 1242.</w:t>
       </w:r>
     </w:p>
-    <w:bookmarkEnd w:id="48"/>
-    <w:bookmarkStart w:id="50" w:name="ref-fatichi_moving_2014"/>
+    <w:bookmarkEnd w:id="42"/>
+    <w:bookmarkStart w:id="43" w:name="ref-fatichi_moving_2014"/>
     <w:p>
       <w:pPr>
         <w:pStyle w:val="Bibliography"/>
@@ -3277,21 +3272,7 @@
         <w:t xml:space="preserve">2014</w:t>
       </w:r>
       <w:r>
-        <w:t xml:space="preserve">.</w:t>
-      </w:r>
-      <w:r>
-        <w:t xml:space="preserve"> </w:t>
-      </w:r>
-      <w:hyperlink r:id="rId49">
-        <w:r>
-          <w:rPr>
-            <w:rStyle w:val="Hyperlink"/>
-          </w:rPr>
-          <w:t xml:space="preserve">Moving beyond photosynthesis: From carbon source to sink-driven vegetation modeling</w:t>
-        </w:r>
-      </w:hyperlink>
-      <w:r>
-        <w:t xml:space="preserve">.</w:t>
+        <w:t xml:space="preserve">. Moving beyond photosynthesis: From carbon source to sink-driven vegetation modeling.</w:t>
       </w:r>
       <w:r>
         <w:t xml:space="preserve"> </w:t>
@@ -3317,8 +3298,8 @@
         <w:t xml:space="preserve">: 1086–1095.</w:t>
       </w:r>
     </w:p>
-    <w:bookmarkEnd w:id="50"/>
-    <w:bookmarkStart w:id="52" w:name="ref-fei_biomass_2019"/>
+    <w:bookmarkEnd w:id="43"/>
+    <w:bookmarkStart w:id="44" w:name="ref-fei_biomass_2019"/>
     <w:p>
       <w:pPr>
         <w:pStyle w:val="Bibliography"/>
@@ -3415,45 +3396,19 @@
         <w:t xml:space="preserve">2019</w:t>
       </w:r>
       <w:r>
-        <w:t xml:space="preserve">.</w:t>
-      </w:r>
-      <w:r>
-        <w:t xml:space="preserve"> </w:t>
-      </w:r>
-      <w:hyperlink r:id="rId51">
-        <w:r>
-          <w:rPr>
-            <w:rStyle w:val="Hyperlink"/>
-          </w:rPr>
-          <w:t xml:space="preserve">Biomass losses resulting from insect and disease invasions in</w:t>
-        </w:r>
-        <w:r>
-          <w:rPr>
-            <w:rStyle w:val="Hyperlink"/>
-          </w:rPr>
-          <w:t xml:space="preserve"> </w:t>
-        </w:r>
-        <w:r>
-          <w:rPr>
-            <w:rStyle w:val="Hyperlink"/>
-          </w:rPr>
-          <w:t xml:space="preserve">US</w:t>
-        </w:r>
-        <w:r>
-          <w:rPr>
-            <w:rStyle w:val="Hyperlink"/>
-          </w:rPr>
-          <w:t xml:space="preserve"> </w:t>
-        </w:r>
-        <w:r>
-          <w:rPr>
-            <w:rStyle w:val="Hyperlink"/>
-          </w:rPr>
-          <w:t xml:space="preserve">forests</w:t>
-        </w:r>
-      </w:hyperlink>
-      <w:r>
-        <w:t xml:space="preserve">.</w:t>
+        <w:t xml:space="preserve">. Biomass losses resulting from insect and disease invasions in</w:t>
+      </w:r>
+      <w:r>
+        <w:t xml:space="preserve"> </w:t>
+      </w:r>
+      <w:r>
+        <w:t xml:space="preserve">US</w:t>
+      </w:r>
+      <w:r>
+        <w:t xml:space="preserve"> </w:t>
+      </w:r>
+      <w:r>
+        <w:t xml:space="preserve">forests.</w:t>
       </w:r>
       <w:r>
         <w:t xml:space="preserve"> </w:t>
@@ -3469,8 +3424,8 @@
         <w:t xml:space="preserve">: 201820601.</w:t>
       </w:r>
     </w:p>
-    <w:bookmarkEnd w:id="52"/>
-    <w:bookmarkStart w:id="54" w:name="ref-finzi_carbon_2020"/>
+    <w:bookmarkEnd w:id="44"/>
+    <w:bookmarkStart w:id="45" w:name="ref-finzi_carbon_2020"/>
     <w:p>
       <w:pPr>
         <w:pStyle w:val="Bibliography"/>
@@ -3725,45 +3680,19 @@
         <w:t xml:space="preserve">2020</w:t>
       </w:r>
       <w:r>
-        <w:t xml:space="preserve">.</w:t>
-      </w:r>
-      <w:r>
-        <w:t xml:space="preserve"> </w:t>
-      </w:r>
-      <w:hyperlink r:id="rId53">
-        <w:r>
-          <w:rPr>
-            <w:rStyle w:val="Hyperlink"/>
-          </w:rPr>
-          <w:t xml:space="preserve">Carbon budget of the</w:t>
-        </w:r>
-        <w:r>
-          <w:rPr>
-            <w:rStyle w:val="Hyperlink"/>
-          </w:rPr>
-          <w:t xml:space="preserve"> </w:t>
-        </w:r>
-        <w:r>
-          <w:rPr>
-            <w:rStyle w:val="Hyperlink"/>
-          </w:rPr>
-          <w:t xml:space="preserve">Harvard Forest Long-Term Ecological Research</w:t>
-        </w:r>
-        <w:r>
-          <w:rPr>
-            <w:rStyle w:val="Hyperlink"/>
-          </w:rPr>
-          <w:t xml:space="preserve"> </w:t>
-        </w:r>
-        <w:r>
-          <w:rPr>
-            <w:rStyle w:val="Hyperlink"/>
-          </w:rPr>
-          <w:t xml:space="preserve">site: Pattern, process, and response to global change</w:t>
-        </w:r>
-      </w:hyperlink>
-      <w:r>
-        <w:t xml:space="preserve">.</w:t>
+        <w:t xml:space="preserve">. Carbon budget of the</w:t>
+      </w:r>
+      <w:r>
+        <w:t xml:space="preserve"> </w:t>
+      </w:r>
+      <w:r>
+        <w:t xml:space="preserve">Harvard Forest Long-Term Ecological Research</w:t>
+      </w:r>
+      <w:r>
+        <w:t xml:space="preserve"> </w:t>
+      </w:r>
+      <w:r>
+        <w:t xml:space="preserve">site: Pattern, process, and response to global change.</w:t>
       </w:r>
       <w:r>
         <w:t xml:space="preserve"> </w:t>
@@ -3789,8 +3718,8 @@
         <w:t xml:space="preserve">: e01423.</w:t>
       </w:r>
     </w:p>
-    <w:bookmarkEnd w:id="54"/>
-    <w:bookmarkStart w:id="56" w:name="ref-gorchov_differential_2021"/>
+    <w:bookmarkEnd w:id="45"/>
+    <w:bookmarkStart w:id="46" w:name="ref-gorchov_differential_2021"/>
     <w:p>
       <w:pPr>
         <w:pStyle w:val="Bibliography"/>
@@ -4045,51 +3974,22 @@
         <w:t xml:space="preserve">2021</w:t>
       </w:r>
       <w:r>
+        <w:t xml:space="preserve">. Differential and interacting impacts of invasive plants and white-tailed deer in eastern</w:t>
+      </w:r>
+      <w:r>
+        <w:t xml:space="preserve"> </w:t>
+      </w:r>
+      <w:r>
+        <w:t xml:space="preserve">U</w:t>
+      </w:r>
+      <w:r>
         <w:t xml:space="preserve">.</w:t>
       </w:r>
       <w:r>
-        <w:t xml:space="preserve"> </w:t>
-      </w:r>
-      <w:hyperlink r:id="rId55">
-        <w:r>
-          <w:rPr>
-            <w:rStyle w:val="Hyperlink"/>
-          </w:rPr>
-          <w:t xml:space="preserve">Differential and interacting impacts of invasive plants and white-tailed deer in eastern</w:t>
-        </w:r>
-        <w:r>
-          <w:rPr>
-            <w:rStyle w:val="Hyperlink"/>
-          </w:rPr>
-          <w:t xml:space="preserve"> </w:t>
-        </w:r>
-        <w:r>
-          <w:rPr>
-            <w:rStyle w:val="Hyperlink"/>
-          </w:rPr>
-          <w:t xml:space="preserve">U</w:t>
-        </w:r>
-        <w:r>
-          <w:rPr>
-            <w:rStyle w:val="Hyperlink"/>
-          </w:rPr>
-          <w:t xml:space="preserve">.</w:t>
-        </w:r>
-        <w:r>
-          <w:rPr>
-            <w:rStyle w:val="Hyperlink"/>
-          </w:rPr>
-          <w:t xml:space="preserve">S</w:t>
-        </w:r>
-        <w:r>
-          <w:rPr>
-            <w:rStyle w:val="Hyperlink"/>
-          </w:rPr>
-          <w:t xml:space="preserve">. forests</w:t>
-        </w:r>
-      </w:hyperlink>
-      <w:r>
-        <w:t xml:space="preserve">.</w:t>
+        <w:t xml:space="preserve">S</w:t>
+      </w:r>
+      <w:r>
+        <w:t xml:space="preserve">. forests.</w:t>
       </w:r>
       <w:r>
         <w:t xml:space="preserve"> </w:t>
@@ -4115,8 +4015,8 @@
         <w:t xml:space="preserve">: 2711–2727.</w:t>
       </w:r>
     </w:p>
-    <w:bookmarkEnd w:id="56"/>
-    <w:bookmarkStart w:id="58" w:name="ref-guo_impacts_2023"/>
+    <w:bookmarkEnd w:id="46"/>
+    <w:bookmarkStart w:id="47" w:name="ref-guo_impacts_2023"/>
     <w:p>
       <w:pPr>
         <w:pStyle w:val="Bibliography"/>
@@ -4213,73 +4113,35 @@
         <w:t xml:space="preserve">2023</w:t>
       </w:r>
       <w:r>
-        <w:t xml:space="preserve">.</w:t>
-      </w:r>
-      <w:r>
-        <w:t xml:space="preserve"> </w:t>
-      </w:r>
-      <w:hyperlink r:id="rId57">
-        <w:r>
-          <w:rPr>
-            <w:rStyle w:val="Hyperlink"/>
-          </w:rPr>
-          <w:t xml:space="preserve">Impacts of</w:t>
-        </w:r>
-        <w:r>
-          <w:rPr>
-            <w:rStyle w:val="Hyperlink"/>
-          </w:rPr>
-          <w:t xml:space="preserve"> </w:t>
-        </w:r>
-        <w:r>
-          <w:rPr>
-            <w:rStyle w:val="Hyperlink"/>
-          </w:rPr>
-          <w:t xml:space="preserve">Exotic Pests</w:t>
-        </w:r>
-        <w:r>
-          <w:rPr>
-            <w:rStyle w:val="Hyperlink"/>
-          </w:rPr>
-          <w:t xml:space="preserve"> </w:t>
-        </w:r>
-        <w:r>
-          <w:rPr>
-            <w:rStyle w:val="Hyperlink"/>
-          </w:rPr>
-          <w:t xml:space="preserve">on</w:t>
-        </w:r>
-        <w:r>
-          <w:rPr>
-            <w:rStyle w:val="Hyperlink"/>
-          </w:rPr>
-          <w:t xml:space="preserve"> </w:t>
-        </w:r>
-        <w:r>
-          <w:rPr>
-            <w:rStyle w:val="Hyperlink"/>
-          </w:rPr>
-          <w:t xml:space="preserve">Forest Ecosystems</w:t>
-        </w:r>
-        <w:r>
-          <w:rPr>
-            <w:rStyle w:val="Hyperlink"/>
-          </w:rPr>
-          <w:t xml:space="preserve">:</w:t>
-        </w:r>
-        <w:r>
-          <w:rPr>
-            <w:rStyle w:val="Hyperlink"/>
-          </w:rPr>
-          <w:t xml:space="preserve"> </w:t>
-        </w:r>
-        <w:r>
-          <w:rPr>
-            <w:rStyle w:val="Hyperlink"/>
-          </w:rPr>
-          <w:t xml:space="preserve">An Update</w:t>
-        </w:r>
-      </w:hyperlink>
+        <w:t xml:space="preserve">. Impacts of</w:t>
+      </w:r>
+      <w:r>
+        <w:t xml:space="preserve"> </w:t>
+      </w:r>
+      <w:r>
+        <w:t xml:space="preserve">Exotic Pests</w:t>
+      </w:r>
+      <w:r>
+        <w:t xml:space="preserve"> </w:t>
+      </w:r>
+      <w:r>
+        <w:t xml:space="preserve">on</w:t>
+      </w:r>
+      <w:r>
+        <w:t xml:space="preserve"> </w:t>
+      </w:r>
+      <w:r>
+        <w:t xml:space="preserve">Forest Ecosystems</w:t>
+      </w:r>
+      <w:r>
+        <w:t xml:space="preserve">:</w:t>
+      </w:r>
+      <w:r>
+        <w:t xml:space="preserve"> </w:t>
+      </w:r>
+      <w:r>
+        <w:t xml:space="preserve">An Update</w:t>
+      </w:r>
       <w:r>
         <w:t xml:space="preserve">.</w:t>
       </w:r>
@@ -4307,8 +4169,8 @@
         <w:t xml:space="preserve">: 605.</w:t>
       </w:r>
     </w:p>
-    <w:bookmarkEnd w:id="58"/>
-    <w:bookmarkStart w:id="60" w:name="ref-harris_global_2021"/>
+    <w:bookmarkEnd w:id="47"/>
+    <w:bookmarkStart w:id="48" w:name="ref-harris_global_2021"/>
     <w:p>
       <w:pPr>
         <w:pStyle w:val="Bibliography"/>
@@ -4563,21 +4425,7 @@
         <w:t xml:space="preserve">2021</w:t>
       </w:r>
       <w:r>
-        <w:t xml:space="preserve">.</w:t>
-      </w:r>
-      <w:r>
-        <w:t xml:space="preserve"> </w:t>
-      </w:r>
-      <w:hyperlink r:id="rId59">
-        <w:r>
-          <w:rPr>
-            <w:rStyle w:val="Hyperlink"/>
-          </w:rPr>
-          <w:t xml:space="preserve">Global maps of twenty-first century forest carbon fluxes</w:t>
-        </w:r>
-      </w:hyperlink>
-      <w:r>
-        <w:t xml:space="preserve">.</w:t>
+        <w:t xml:space="preserve">. Global maps of twenty-first century forest carbon fluxes.</w:t>
       </w:r>
       <w:r>
         <w:t xml:space="preserve"> </w:t>
@@ -4593,8 +4441,8 @@
         <w:t xml:space="preserve">: 1–7.</w:t>
       </w:r>
     </w:p>
-    <w:bookmarkEnd w:id="60"/>
-    <w:bookmarkStart w:id="62" w:name="ref-holm_interactive_2013"/>
+    <w:bookmarkEnd w:id="48"/>
+    <w:bookmarkStart w:id="49" w:name="ref-holm_interactive_2013"/>
     <w:p>
       <w:pPr>
         <w:pStyle w:val="Bibliography"/>
@@ -4691,21 +4539,7 @@
         <w:t xml:space="preserve">2013</w:t>
       </w:r>
       <w:r>
-        <w:t xml:space="preserve">.</w:t>
-      </w:r>
-      <w:r>
-        <w:t xml:space="preserve"> </w:t>
-      </w:r>
-      <w:hyperlink r:id="rId61">
-        <w:r>
-          <w:rPr>
-            <w:rStyle w:val="Hyperlink"/>
-          </w:rPr>
-          <w:t xml:space="preserve">Interactive effects of chronic deer browsing and canopy gap disturbance on forest successional dynamics</w:t>
-        </w:r>
-      </w:hyperlink>
-      <w:r>
-        <w:t xml:space="preserve">.</w:t>
+        <w:t xml:space="preserve">. Interactive effects of chronic deer browsing and canopy gap disturbance on forest successional dynamics.</w:t>
       </w:r>
       <w:r>
         <w:t xml:space="preserve"> </w:t>
@@ -4731,8 +4565,8 @@
         <w:t xml:space="preserve">: 1–23.</w:t>
       </w:r>
     </w:p>
-    <w:bookmarkEnd w:id="62"/>
-    <w:bookmarkStart w:id="64" w:name="ref-holtmann_carbon_2021"/>
+    <w:bookmarkEnd w:id="49"/>
+    <w:bookmarkStart w:id="50" w:name="ref-holtmann_carbon_2021"/>
     <w:p>
       <w:pPr>
         <w:pStyle w:val="Bibliography"/>
@@ -4852,145 +4686,71 @@
         <w:t xml:space="preserve">2021</w:t>
       </w:r>
       <w:r>
-        <w:t xml:space="preserve">.</w:t>
-      </w:r>
-      <w:r>
-        <w:t xml:space="preserve"> </w:t>
-      </w:r>
-      <w:hyperlink r:id="rId63">
-        <w:r>
-          <w:rPr>
-            <w:rStyle w:val="Hyperlink"/>
-          </w:rPr>
-          <w:t xml:space="preserve">Carbon</w:t>
-        </w:r>
-        <w:r>
-          <w:rPr>
-            <w:rStyle w:val="Hyperlink"/>
-          </w:rPr>
-          <w:t xml:space="preserve"> </w:t>
-        </w:r>
-        <w:r>
-          <w:rPr>
-            <w:rStyle w:val="Hyperlink"/>
-          </w:rPr>
-          <w:t xml:space="preserve">Sequestration</w:t>
-        </w:r>
-        <w:r>
-          <w:rPr>
-            <w:rStyle w:val="Hyperlink"/>
-          </w:rPr>
-          <w:t xml:space="preserve"> </w:t>
-        </w:r>
-        <w:r>
-          <w:rPr>
-            <w:rStyle w:val="Hyperlink"/>
-          </w:rPr>
-          <w:t xml:space="preserve">in</w:t>
-        </w:r>
-        <w:r>
-          <w:rPr>
-            <w:rStyle w:val="Hyperlink"/>
-          </w:rPr>
-          <w:t xml:space="preserve"> </w:t>
-        </w:r>
-        <w:r>
-          <w:rPr>
-            <w:rStyle w:val="Hyperlink"/>
-          </w:rPr>
-          <w:t xml:space="preserve">Mixed Deciduous Forests</w:t>
-        </w:r>
-        <w:r>
-          <w:rPr>
-            <w:rStyle w:val="Hyperlink"/>
-          </w:rPr>
-          <w:t xml:space="preserve">:</w:t>
-        </w:r>
-        <w:r>
-          <w:rPr>
-            <w:rStyle w:val="Hyperlink"/>
-          </w:rPr>
-          <w:t xml:space="preserve"> </w:t>
-        </w:r>
-        <w:r>
-          <w:rPr>
-            <w:rStyle w:val="Hyperlink"/>
-          </w:rPr>
-          <w:t xml:space="preserve">The Influence</w:t>
-        </w:r>
-        <w:r>
-          <w:rPr>
-            <w:rStyle w:val="Hyperlink"/>
-          </w:rPr>
-          <w:t xml:space="preserve"> </w:t>
-        </w:r>
-        <w:r>
-          <w:rPr>
-            <w:rStyle w:val="Hyperlink"/>
-          </w:rPr>
-          <w:t xml:space="preserve">of</w:t>
-        </w:r>
-        <w:r>
-          <w:rPr>
-            <w:rStyle w:val="Hyperlink"/>
-          </w:rPr>
-          <w:t xml:space="preserve"> </w:t>
-        </w:r>
-        <w:r>
-          <w:rPr>
-            <w:rStyle w:val="Hyperlink"/>
-          </w:rPr>
-          <w:t xml:space="preserve">Tree Size</w:t>
-        </w:r>
-        <w:r>
-          <w:rPr>
-            <w:rStyle w:val="Hyperlink"/>
-          </w:rPr>
-          <w:t xml:space="preserve"> </w:t>
-        </w:r>
-        <w:r>
-          <w:rPr>
-            <w:rStyle w:val="Hyperlink"/>
-          </w:rPr>
-          <w:t xml:space="preserve">and</w:t>
-        </w:r>
-        <w:r>
-          <w:rPr>
-            <w:rStyle w:val="Hyperlink"/>
-          </w:rPr>
-          <w:t xml:space="preserve"> </w:t>
-        </w:r>
-        <w:r>
-          <w:rPr>
-            <w:rStyle w:val="Hyperlink"/>
-          </w:rPr>
-          <w:t xml:space="preserve">Species Composition Derived</w:t>
-        </w:r>
-        <w:r>
-          <w:rPr>
-            <w:rStyle w:val="Hyperlink"/>
-          </w:rPr>
-          <w:t xml:space="preserve"> </w:t>
-        </w:r>
-        <w:r>
-          <w:rPr>
-            <w:rStyle w:val="Hyperlink"/>
-          </w:rPr>
-          <w:t xml:space="preserve">from</w:t>
-        </w:r>
-        <w:r>
-          <w:rPr>
-            <w:rStyle w:val="Hyperlink"/>
-          </w:rPr>
-          <w:t xml:space="preserve"> </w:t>
-        </w:r>
-        <w:r>
-          <w:rPr>
-            <w:rStyle w:val="Hyperlink"/>
-          </w:rPr>
-          <w:t xml:space="preserve">Model Experiments</w:t>
-        </w:r>
-      </w:hyperlink>
+        <w:t xml:space="preserve">. Carbon</w:t>
+      </w:r>
+      <w:r>
+        <w:t xml:space="preserve"> </w:t>
+      </w:r>
+      <w:r>
+        <w:t xml:space="preserve">Sequestration</w:t>
+      </w:r>
+      <w:r>
+        <w:t xml:space="preserve"> </w:t>
+      </w:r>
+      <w:r>
+        <w:t xml:space="preserve">in</w:t>
+      </w:r>
+      <w:r>
+        <w:t xml:space="preserve"> </w:t>
+      </w:r>
+      <w:r>
+        <w:t xml:space="preserve">Mixed Deciduous Forests</w:t>
+      </w:r>
+      <w:r>
+        <w:t xml:space="preserve">:</w:t>
+      </w:r>
+      <w:r>
+        <w:t xml:space="preserve"> </w:t>
+      </w:r>
+      <w:r>
+        <w:t xml:space="preserve">The Influence</w:t>
+      </w:r>
+      <w:r>
+        <w:t xml:space="preserve"> </w:t>
+      </w:r>
+      <w:r>
+        <w:t xml:space="preserve">of</w:t>
+      </w:r>
+      <w:r>
+        <w:t xml:space="preserve"> </w:t>
+      </w:r>
+      <w:r>
+        <w:t xml:space="preserve">Tree Size</w:t>
+      </w:r>
+      <w:r>
+        <w:t xml:space="preserve"> </w:t>
+      </w:r>
+      <w:r>
+        <w:t xml:space="preserve">and</w:t>
+      </w:r>
+      <w:r>
+        <w:t xml:space="preserve"> </w:t>
+      </w:r>
+      <w:r>
+        <w:t xml:space="preserve">Species Composition Derived</w:t>
+      </w:r>
+      <w:r>
+        <w:t xml:space="preserve"> </w:t>
+      </w:r>
+      <w:r>
+        <w:t xml:space="preserve">from</w:t>
+      </w:r>
+      <w:r>
+        <w:t xml:space="preserve"> </w:t>
+      </w:r>
+      <w:r>
+        <w:t xml:space="preserve">Model Experiments</w:t>
+      </w:r>
       <w:r>
         <w:t xml:space="preserve">.</w:t>
       </w:r>
@@ -5018,8 +4778,8 @@
         <w:t xml:space="preserve">: 726.</w:t>
       </w:r>
     </w:p>
-    <w:bookmarkEnd w:id="64"/>
-    <w:bookmarkStart w:id="66" w:name="ref-knauer_understory_2023"/>
+    <w:bookmarkEnd w:id="50"/>
+    <w:bookmarkStart w:id="51" w:name="ref-knauer_understory_2023"/>
     <w:p>
       <w:pPr>
         <w:pStyle w:val="Bibliography"/>
@@ -5139,21 +4899,7 @@
         <w:t xml:space="preserve">2023</w:t>
       </w:r>
       <w:r>
-        <w:t xml:space="preserve">.</w:t>
-      </w:r>
-      <w:r>
-        <w:t xml:space="preserve"> </w:t>
-      </w:r>
-      <w:hyperlink r:id="rId65">
-        <w:r>
-          <w:rPr>
-            <w:rStyle w:val="Hyperlink"/>
-          </w:rPr>
-          <w:t xml:space="preserve">Understory plant communities fail to recover species diversity after excluding deer for nearly 20 years</w:t>
-        </w:r>
-      </w:hyperlink>
-      <w:r>
-        <w:t xml:space="preserve">.</w:t>
+        <w:t xml:space="preserve">. Understory plant communities fail to recover species diversity after excluding deer for nearly 20 years.</w:t>
       </w:r>
       <w:r>
         <w:t xml:space="preserve"> </w:t>
@@ -5179,8 +4925,8 @@
         <w:t xml:space="preserve">: 379–390.</w:t>
       </w:r>
     </w:p>
-    <w:bookmarkEnd w:id="66"/>
-    <w:bookmarkStart w:id="68" w:name="ref-mcdowell_pervasive_2020"/>
+    <w:bookmarkEnd w:id="51"/>
+    <w:bookmarkStart w:id="52" w:name="ref-mcdowell_pervasive_2020"/>
     <w:p>
       <w:pPr>
         <w:pStyle w:val="Bibliography"/>
@@ -5435,21 +5181,7 @@
         <w:t xml:space="preserve">2020</w:t>
       </w:r>
       <w:r>
-        <w:t xml:space="preserve">.</w:t>
-      </w:r>
-      <w:r>
-        <w:t xml:space="preserve"> </w:t>
-      </w:r>
-      <w:hyperlink r:id="rId67">
-        <w:r>
-          <w:rPr>
-            <w:rStyle w:val="Hyperlink"/>
-          </w:rPr>
-          <w:t xml:space="preserve">Pervasive shifts in forest dynamics in a changing world</w:t>
-        </w:r>
-      </w:hyperlink>
-      <w:r>
-        <w:t xml:space="preserve">.</w:t>
+        <w:t xml:space="preserve">. Pervasive shifts in forest dynamics in a changing world.</w:t>
       </w:r>
       <w:r>
         <w:t xml:space="preserve"> </w:t>
@@ -5475,8 +5207,8 @@
         <w:t xml:space="preserve">.</w:t>
       </w:r>
     </w:p>
-    <w:bookmarkEnd w:id="68"/>
-    <w:bookmarkStart w:id="70" w:name="ref-mcgarvey_effects_2013"/>
+    <w:bookmarkEnd w:id="52"/>
+    <w:bookmarkStart w:id="53" w:name="ref-mcgarvey_effects_2013"/>
     <w:p>
       <w:pPr>
         <w:pStyle w:val="Bibliography"/>
@@ -5596,127 +5328,62 @@
         <w:t xml:space="preserve">2013</w:t>
       </w:r>
       <w:r>
-        <w:t xml:space="preserve">.</w:t>
-      </w:r>
-      <w:r>
-        <w:t xml:space="preserve"> </w:t>
-      </w:r>
-      <w:hyperlink r:id="rId69">
-        <w:r>
-          <w:rPr>
-            <w:rStyle w:val="Hyperlink"/>
-          </w:rPr>
-          <w:t xml:space="preserve">Effects of</w:t>
-        </w:r>
-        <w:r>
-          <w:rPr>
-            <w:rStyle w:val="Hyperlink"/>
-          </w:rPr>
-          <w:t xml:space="preserve"> </w:t>
-        </w:r>
-        <w:r>
-          <w:rPr>
-            <w:rStyle w:val="Hyperlink"/>
-          </w:rPr>
-          <w:t xml:space="preserve">Twenty Years</w:t>
-        </w:r>
-        <w:r>
-          <w:rPr>
-            <w:rStyle w:val="Hyperlink"/>
-          </w:rPr>
-          <w:t xml:space="preserve"> </w:t>
-        </w:r>
-        <w:r>
-          <w:rPr>
-            <w:rStyle w:val="Hyperlink"/>
-          </w:rPr>
-          <w:t xml:space="preserve">of</w:t>
-        </w:r>
-        <w:r>
-          <w:rPr>
-            <w:rStyle w:val="Hyperlink"/>
-          </w:rPr>
-          <w:t xml:space="preserve"> </w:t>
-        </w:r>
-        <w:r>
-          <w:rPr>
-            <w:rStyle w:val="Hyperlink"/>
-          </w:rPr>
-          <w:t xml:space="preserve">Deer Exclusion</w:t>
-        </w:r>
-        <w:r>
-          <w:rPr>
-            <w:rStyle w:val="Hyperlink"/>
-          </w:rPr>
-          <w:t xml:space="preserve"> </w:t>
-        </w:r>
-        <w:r>
-          <w:rPr>
-            <w:rStyle w:val="Hyperlink"/>
-          </w:rPr>
-          <w:t xml:space="preserve">on</w:t>
-        </w:r>
-        <w:r>
-          <w:rPr>
-            <w:rStyle w:val="Hyperlink"/>
-          </w:rPr>
-          <w:t xml:space="preserve"> </w:t>
-        </w:r>
-        <w:r>
-          <w:rPr>
-            <w:rStyle w:val="Hyperlink"/>
-          </w:rPr>
-          <w:t xml:space="preserve">Woody Vegetation</w:t>
-        </w:r>
-        <w:r>
-          <w:rPr>
-            <w:rStyle w:val="Hyperlink"/>
-          </w:rPr>
-          <w:t xml:space="preserve"> </w:t>
-        </w:r>
-        <w:r>
-          <w:rPr>
-            <w:rStyle w:val="Hyperlink"/>
-          </w:rPr>
-          <w:t xml:space="preserve">at</w:t>
-        </w:r>
-        <w:r>
-          <w:rPr>
-            <w:rStyle w:val="Hyperlink"/>
-          </w:rPr>
-          <w:t xml:space="preserve"> </w:t>
-        </w:r>
-        <w:r>
-          <w:rPr>
-            <w:rStyle w:val="Hyperlink"/>
-          </w:rPr>
-          <w:t xml:space="preserve">Three Life-History Stages</w:t>
-        </w:r>
-        <w:r>
-          <w:rPr>
-            <w:rStyle w:val="Hyperlink"/>
-          </w:rPr>
-          <w:t xml:space="preserve"> </w:t>
-        </w:r>
-        <w:r>
-          <w:rPr>
-            <w:rStyle w:val="Hyperlink"/>
-          </w:rPr>
-          <w:t xml:space="preserve">in a</w:t>
-        </w:r>
-        <w:r>
-          <w:rPr>
-            <w:rStyle w:val="Hyperlink"/>
-          </w:rPr>
-          <w:t xml:space="preserve"> </w:t>
-        </w:r>
-        <w:r>
-          <w:rPr>
-            <w:rStyle w:val="Hyperlink"/>
-          </w:rPr>
-          <w:t xml:space="preserve">Mid-Atlantic Temperate Deciduous Forest</w:t>
-        </w:r>
-      </w:hyperlink>
+        <w:t xml:space="preserve">. Effects of</w:t>
+      </w:r>
+      <w:r>
+        <w:t xml:space="preserve"> </w:t>
+      </w:r>
+      <w:r>
+        <w:t xml:space="preserve">Twenty Years</w:t>
+      </w:r>
+      <w:r>
+        <w:t xml:space="preserve"> </w:t>
+      </w:r>
+      <w:r>
+        <w:t xml:space="preserve">of</w:t>
+      </w:r>
+      <w:r>
+        <w:t xml:space="preserve"> </w:t>
+      </w:r>
+      <w:r>
+        <w:t xml:space="preserve">Deer Exclusion</w:t>
+      </w:r>
+      <w:r>
+        <w:t xml:space="preserve"> </w:t>
+      </w:r>
+      <w:r>
+        <w:t xml:space="preserve">on</w:t>
+      </w:r>
+      <w:r>
+        <w:t xml:space="preserve"> </w:t>
+      </w:r>
+      <w:r>
+        <w:t xml:space="preserve">Woody Vegetation</w:t>
+      </w:r>
+      <w:r>
+        <w:t xml:space="preserve"> </w:t>
+      </w:r>
+      <w:r>
+        <w:t xml:space="preserve">at</w:t>
+      </w:r>
+      <w:r>
+        <w:t xml:space="preserve"> </w:t>
+      </w:r>
+      <w:r>
+        <w:t xml:space="preserve">Three Life-History Stages</w:t>
+      </w:r>
+      <w:r>
+        <w:t xml:space="preserve"> </w:t>
+      </w:r>
+      <w:r>
+        <w:t xml:space="preserve">in a</w:t>
+      </w:r>
+      <w:r>
+        <w:t xml:space="preserve"> </w:t>
+      </w:r>
+      <w:r>
+        <w:t xml:space="preserve">Mid-Atlantic Temperate Deciduous Forest</w:t>
+      </w:r>
       <w:r>
         <w:t xml:space="preserve">.</w:t>
       </w:r>
@@ -5744,8 +5411,8 @@
         <w:t xml:space="preserve">: 451–468.</w:t>
       </w:r>
     </w:p>
-    <w:bookmarkEnd w:id="70"/>
-    <w:bookmarkStart w:id="72" w:name="ref-mcgregor_tree_2021"/>
+    <w:bookmarkEnd w:id="53"/>
+    <w:bookmarkStart w:id="54" w:name="ref-mcgregor_tree_2021"/>
     <w:p>
       <w:pPr>
         <w:pStyle w:val="Bibliography"/>
@@ -6000,21 +5667,7 @@
         <w:t xml:space="preserve">2021</w:t>
       </w:r>
       <w:r>
-        <w:t xml:space="preserve">.</w:t>
-      </w:r>
-      <w:r>
-        <w:t xml:space="preserve"> </w:t>
-      </w:r>
-      <w:hyperlink r:id="rId71">
-        <w:r>
-          <w:rPr>
-            <w:rStyle w:val="Hyperlink"/>
-          </w:rPr>
-          <w:t xml:space="preserve">Tree height and leaf drought tolerance traits shape growth responses across droughts in a temperate broadleaf forest</w:t>
-        </w:r>
-      </w:hyperlink>
-      <w:r>
-        <w:t xml:space="preserve">.</w:t>
+        <w:t xml:space="preserve">. Tree height and leaf drought tolerance traits shape growth responses across droughts in a temperate broadleaf forest.</w:t>
       </w:r>
       <w:r>
         <w:t xml:space="preserve"> </w:t>
@@ -6040,8 +5693,8 @@
         <w:t xml:space="preserve">: 601–616.</w:t>
       </w:r>
     </w:p>
-    <w:bookmarkEnd w:id="72"/>
-    <w:bookmarkStart w:id="74" w:name="ref-miller_compounding_2019"/>
+    <w:bookmarkEnd w:id="54"/>
+    <w:bookmarkStart w:id="55" w:name="ref-miller_compounding_2019"/>
     <w:p>
       <w:pPr>
         <w:pStyle w:val="Bibliography"/>
@@ -6092,45 +5745,19 @@
         <w:t xml:space="preserve">2019</w:t>
       </w:r>
       <w:r>
-        <w:t xml:space="preserve">.</w:t>
-      </w:r>
-      <w:r>
-        <w:t xml:space="preserve"> </w:t>
-      </w:r>
-      <w:hyperlink r:id="rId73">
-        <w:r>
-          <w:rPr>
-            <w:rStyle w:val="Hyperlink"/>
-          </w:rPr>
-          <w:t xml:space="preserve">Compounding human stressors cause major regeneration debt in over half of eastern</w:t>
-        </w:r>
-        <w:r>
-          <w:rPr>
-            <w:rStyle w:val="Hyperlink"/>
-          </w:rPr>
-          <w:t xml:space="preserve"> </w:t>
-        </w:r>
-        <w:r>
-          <w:rPr>
-            <w:rStyle w:val="Hyperlink"/>
-          </w:rPr>
-          <w:t xml:space="preserve">US</w:t>
-        </w:r>
-        <w:r>
-          <w:rPr>
-            <w:rStyle w:val="Hyperlink"/>
-          </w:rPr>
-          <w:t xml:space="preserve"> </w:t>
-        </w:r>
-        <w:r>
-          <w:rPr>
-            <w:rStyle w:val="Hyperlink"/>
-          </w:rPr>
-          <w:t xml:space="preserve">forests</w:t>
-        </w:r>
-      </w:hyperlink>
-      <w:r>
-        <w:t xml:space="preserve">.</w:t>
+        <w:t xml:space="preserve">. Compounding human stressors cause major regeneration debt in over half of eastern</w:t>
+      </w:r>
+      <w:r>
+        <w:t xml:space="preserve"> </w:t>
+      </w:r>
+      <w:r>
+        <w:t xml:space="preserve">US</w:t>
+      </w:r>
+      <w:r>
+        <w:t xml:space="preserve"> </w:t>
+      </w:r>
+      <w:r>
+        <w:t xml:space="preserve">forests.</w:t>
       </w:r>
       <w:r>
         <w:t xml:space="preserve"> </w:t>
@@ -6156,8 +5783,8 @@
         <w:t xml:space="preserve">: 1355–1366.</w:t>
       </w:r>
     </w:p>
-    <w:bookmarkEnd w:id="74"/>
-    <w:bookmarkStart w:id="76" w:name="ref-miller_overabundant_2023"/>
+    <w:bookmarkEnd w:id="55"/>
+    <w:bookmarkStart w:id="56" w:name="ref-miller_overabundant_2023"/>
     <w:p>
       <w:pPr>
         <w:pStyle w:val="Bibliography"/>
@@ -6369,45 +5996,19 @@
         <w:t xml:space="preserve">2023</w:t>
       </w:r>
       <w:r>
-        <w:t xml:space="preserve">.</w:t>
-      </w:r>
-      <w:r>
-        <w:t xml:space="preserve"> </w:t>
-      </w:r>
-      <w:hyperlink r:id="rId75">
-        <w:r>
-          <w:rPr>
-            <w:rStyle w:val="Hyperlink"/>
-          </w:rPr>
-          <w:t xml:space="preserve">Overabundant deer and invasive plants drive widespread regeneration debt in eastern</w:t>
-        </w:r>
-        <w:r>
-          <w:rPr>
-            <w:rStyle w:val="Hyperlink"/>
-          </w:rPr>
-          <w:t xml:space="preserve"> </w:t>
-        </w:r>
-        <w:r>
-          <w:rPr>
-            <w:rStyle w:val="Hyperlink"/>
-          </w:rPr>
-          <w:t xml:space="preserve">United States</w:t>
-        </w:r>
-        <w:r>
-          <w:rPr>
-            <w:rStyle w:val="Hyperlink"/>
-          </w:rPr>
-          <w:t xml:space="preserve"> </w:t>
-        </w:r>
-        <w:r>
-          <w:rPr>
-            <w:rStyle w:val="Hyperlink"/>
-          </w:rPr>
-          <w:t xml:space="preserve">national parks</w:t>
-        </w:r>
-      </w:hyperlink>
-      <w:r>
-        <w:t xml:space="preserve">.</w:t>
+        <w:t xml:space="preserve">. Overabundant deer and invasive plants drive widespread regeneration debt in eastern</w:t>
+      </w:r>
+      <w:r>
+        <w:t xml:space="preserve"> </w:t>
+      </w:r>
+      <w:r>
+        <w:t xml:space="preserve">United States</w:t>
+      </w:r>
+      <w:r>
+        <w:t xml:space="preserve"> </w:t>
+      </w:r>
+      <w:r>
+        <w:t xml:space="preserve">national parks.</w:t>
       </w:r>
       <w:r>
         <w:t xml:space="preserve"> </w:t>
@@ -6433,8 +6034,8 @@
         <w:t xml:space="preserve">: e2837.</w:t>
       </w:r>
     </w:p>
-    <w:bookmarkEnd w:id="76"/>
-    <w:bookmarkStart w:id="78" w:name="ref-nowacki_climate_2015"/>
+    <w:bookmarkEnd w:id="56"/>
+    <w:bookmarkStart w:id="57" w:name="ref-nowacki_climate_2015"/>
     <w:p>
       <w:pPr>
         <w:pStyle w:val="Bibliography"/>
@@ -6485,55 +6086,26 @@
         <w:t xml:space="preserve">2015</w:t>
       </w:r>
       <w:r>
-        <w:t xml:space="preserve">.</w:t>
-      </w:r>
-      <w:r>
-        <w:t xml:space="preserve"> </w:t>
-      </w:r>
-      <w:hyperlink r:id="rId77">
-        <w:r>
-          <w:rPr>
-            <w:rStyle w:val="Hyperlink"/>
-          </w:rPr>
-          <w:t xml:space="preserve">Is climate an important driver of post-</w:t>
-        </w:r>
-        <w:r>
-          <w:rPr>
-            <w:rStyle w:val="Hyperlink"/>
-          </w:rPr>
-          <w:t xml:space="preserve">European</w:t>
-        </w:r>
-        <w:r>
-          <w:rPr>
-            <w:rStyle w:val="Hyperlink"/>
-          </w:rPr>
-          <w:t xml:space="preserve"> </w:t>
-        </w:r>
-        <w:r>
-          <w:rPr>
-            <w:rStyle w:val="Hyperlink"/>
-          </w:rPr>
-          <w:t xml:space="preserve">vegetation change in the</w:t>
-        </w:r>
-        <w:r>
-          <w:rPr>
-            <w:rStyle w:val="Hyperlink"/>
-          </w:rPr>
-          <w:t xml:space="preserve"> </w:t>
-        </w:r>
-        <w:r>
-          <w:rPr>
-            <w:rStyle w:val="Hyperlink"/>
-          </w:rPr>
-          <w:t xml:space="preserve">Eastern United States</w:t>
-        </w:r>
-        <w:r>
-          <w:rPr>
-            <w:rStyle w:val="Hyperlink"/>
-          </w:rPr>
-          <w:t xml:space="preserve">?</w:t>
-        </w:r>
-      </w:hyperlink>
+        <w:t xml:space="preserve">. Is climate an important driver of post-</w:t>
+      </w:r>
+      <w:r>
+        <w:t xml:space="preserve">European</w:t>
+      </w:r>
+      <w:r>
+        <w:t xml:space="preserve"> </w:t>
+      </w:r>
+      <w:r>
+        <w:t xml:space="preserve">vegetation change in the</w:t>
+      </w:r>
+      <w:r>
+        <w:t xml:space="preserve"> </w:t>
+      </w:r>
+      <w:r>
+        <w:t xml:space="preserve">Eastern United States</w:t>
+      </w:r>
+      <w:r>
+        <w:t xml:space="preserve">?</w:t>
+      </w:r>
       <w:r>
         <w:t xml:space="preserve"> </w:t>
       </w:r>
@@ -6558,8 +6130,8 @@
         <w:t xml:space="preserve">: 314–334.</w:t>
       </w:r>
     </w:p>
-    <w:bookmarkEnd w:id="78"/>
-    <w:bookmarkStart w:id="80" w:name="ref-pugh_role_2019"/>
+    <w:bookmarkEnd w:id="57"/>
+    <w:bookmarkStart w:id="58" w:name="ref-pugh_role_2019"/>
     <w:p>
       <w:pPr>
         <w:pStyle w:val="Bibliography"/>
@@ -6725,21 +6297,7 @@
         <w:t xml:space="preserve">2019</w:t>
       </w:r>
       <w:r>
-        <w:t xml:space="preserve">.</w:t>
-      </w:r>
-      <w:r>
-        <w:t xml:space="preserve"> </w:t>
-      </w:r>
-      <w:hyperlink r:id="rId79">
-        <w:r>
-          <w:rPr>
-            <w:rStyle w:val="Hyperlink"/>
-          </w:rPr>
-          <w:t xml:space="preserve">Role of forest regrowth in global carbon sink dynamics</w:t>
-        </w:r>
-      </w:hyperlink>
-      <w:r>
-        <w:t xml:space="preserve">.</w:t>
+        <w:t xml:space="preserve">. Role of forest regrowth in global carbon sink dynamics.</w:t>
       </w:r>
       <w:r>
         <w:t xml:space="preserve"> </w:t>
@@ -6765,8 +6323,8 @@
         <w:t xml:space="preserve">: 4382–4387.</w:t>
       </w:r>
     </w:p>
-    <w:bookmarkEnd w:id="80"/>
-    <w:bookmarkStart w:id="82" w:name="ref-russell_interactions_2017"/>
+    <w:bookmarkEnd w:id="58"/>
+    <w:bookmarkStart w:id="59" w:name="ref-russell_interactions_2017"/>
     <w:p>
       <w:pPr>
         <w:pStyle w:val="Bibliography"/>
@@ -6909,31 +6467,14 @@
         <w:t xml:space="preserve">2017</w:t>
       </w:r>
       <w:r>
-        <w:t xml:space="preserve">.</w:t>
-      </w:r>
-      <w:r>
-        <w:t xml:space="preserve"> </w:t>
-      </w:r>
-      <w:hyperlink r:id="rId81">
-        <w:r>
-          <w:rPr>
-            <w:rStyle w:val="Hyperlink"/>
-          </w:rPr>
-          <w:t xml:space="preserve">Interactions between white-tailed deer density and the composition of forest understories in the northern</w:t>
-        </w:r>
-        <w:r>
-          <w:rPr>
-            <w:rStyle w:val="Hyperlink"/>
-          </w:rPr>
-          <w:t xml:space="preserve"> </w:t>
-        </w:r>
-        <w:r>
-          <w:rPr>
-            <w:rStyle w:val="Hyperlink"/>
-          </w:rPr>
-          <w:t xml:space="preserve">United States</w:t>
-        </w:r>
-      </w:hyperlink>
+        <w:t xml:space="preserve">. Interactions between white-tailed deer density and the composition of forest understories in the northern</w:t>
+      </w:r>
+      <w:r>
+        <w:t xml:space="preserve"> </w:t>
+      </w:r>
+      <w:r>
+        <w:t xml:space="preserve">United States</w:t>
+      </w:r>
       <w:r>
         <w:t xml:space="preserve">.</w:t>
       </w:r>
@@ -6961,8 +6502,8 @@
         <w:t xml:space="preserve">: 26–33.</w:t>
       </w:r>
     </w:p>
-    <w:bookmarkEnd w:id="82"/>
-    <w:bookmarkStart w:id="84" w:name="ref-wu_uncertainty_2023"/>
+    <w:bookmarkEnd w:id="59"/>
+    <w:bookmarkStart w:id="60" w:name="ref-wu_uncertainty_2023"/>
     <w:p>
       <w:pPr>
         <w:pStyle w:val="Bibliography"/>
@@ -7105,45 +6646,19 @@
         <w:t xml:space="preserve">2023</w:t>
       </w:r>
       <w:r>
-        <w:t xml:space="preserve">.</w:t>
-      </w:r>
-      <w:r>
-        <w:t xml:space="preserve"> </w:t>
-      </w:r>
-      <w:hyperlink r:id="rId83">
-        <w:r>
-          <w:rPr>
-            <w:rStyle w:val="Hyperlink"/>
-          </w:rPr>
-          <w:t xml:space="preserve">Uncertainty in</w:t>
-        </w:r>
-        <w:r>
-          <w:rPr>
-            <w:rStyle w:val="Hyperlink"/>
-          </w:rPr>
-          <w:t xml:space="preserve"> </w:t>
-        </w:r>
-        <w:r>
-          <w:rPr>
-            <w:rStyle w:val="Hyperlink"/>
-          </w:rPr>
-          <w:t xml:space="preserve">US</w:t>
-        </w:r>
-        <w:r>
-          <w:rPr>
-            <w:rStyle w:val="Hyperlink"/>
-          </w:rPr>
-          <w:t xml:space="preserve"> </w:t>
-        </w:r>
-        <w:r>
-          <w:rPr>
-            <w:rStyle w:val="Hyperlink"/>
-          </w:rPr>
-          <w:t xml:space="preserve">forest carbon storage potential due to climate risks</w:t>
-        </w:r>
-      </w:hyperlink>
-      <w:r>
-        <w:t xml:space="preserve">.</w:t>
+        <w:t xml:space="preserve">. Uncertainty in</w:t>
+      </w:r>
+      <w:r>
+        <w:t xml:space="preserve"> </w:t>
+      </w:r>
+      <w:r>
+        <w:t xml:space="preserve">US</w:t>
+      </w:r>
+      <w:r>
+        <w:t xml:space="preserve"> </w:t>
+      </w:r>
+      <w:r>
+        <w:t xml:space="preserve">forest carbon storage potential due to climate risks.</w:t>
       </w:r>
       <w:r>
         <w:t xml:space="preserve"> </w:t>
@@ -7159,19 +6674,28 @@
         <w:t xml:space="preserve">: 1–8.</w:t>
       </w:r>
     </w:p>
-    <w:bookmarkEnd w:id="84"/>
-    <w:bookmarkEnd w:id="85"/>
-    <w:bookmarkEnd w:id="86"/>
-    <w:bookmarkStart w:id="87" w:name="Data"/>
+    <w:bookmarkEnd w:id="60"/>
+    <w:bookmarkEnd w:id="61"/>
+    <w:bookmarkEnd w:id="62"/>
+    <w:bookmarkStart w:id="63" w:name="supporting-information"/>
     <w:p>
       <w:pPr>
         <w:pStyle w:val="Heading1"/>
       </w:pPr>
       <w:r>
-        <w:t xml:space="preserve">Data availability</w:t>
-      </w:r>
-    </w:p>
-    <w:bookmarkEnd w:id="87"/>
+        <w:rPr>
+          <w:rStyle w:val="SectionNumber"/>
+        </w:rPr>
+        <w:t xml:space="preserve">6</w:t>
+      </w:r>
+      <w:r>
+        <w:tab/>
+      </w:r>
+      <w:r>
+        <w:t xml:space="preserve">Supporting Information</w:t>
+      </w:r>
+    </w:p>
+    <w:bookmarkEnd w:id="63"/>
     <w:sectPr>
       <w:footerReference r:id="rId10" w:type="even"/>
       <w:footerReference r:id="rId9" w:type="default"/>

</xml_diff>

<commit_message>
Update Outline and Add Relevant Literature Notes
</commit_message>
<xml_diff>
--- a/doc/15yrsChange.docx
+++ b/doc/15yrsChange.docx
@@ -290,7 +290,11 @@
         <w:pStyle w:val="FirstParagraph"/>
       </w:pPr>
       <w:r>
-        <w:t xml:space="preserve">*Summary formats tend to be in a few long bullet points</w:t>
+        <w:rPr>
+          <w:iCs/>
+          <w:i/>
+        </w:rPr>
+        <w:t xml:space="preserve">Summary format for New Phytologist tends to be in a few long bullet points</w:t>
       </w:r>
     </w:p>
     <w:p>
@@ -826,6 +830,14 @@
       </w:r>
       <w:r>
         <w:t xml:space="preserve">(paragraph on recruitment failure because of deer and non-endemic plants)</w:t>
+      </w:r>
+    </w:p>
+    <w:p>
+      <w:pPr>
+        <w:pStyle w:val="FirstParagraph"/>
+      </w:pPr>
+      <w:r>
+        <w:t xml:space="preserve">Recruitment Failure Paragraph Outline</w:t>
       </w:r>
     </w:p>
     <w:p>
@@ -837,6 +849,246 @@
         <w:pStyle w:val="Compact"/>
       </w:pPr>
       <w:r>
+        <w:t xml:space="preserve">Nuisance species have a profound impact on regional ecosystems</w:t>
+      </w:r>
+    </w:p>
+    <w:p>
+      <w:pPr>
+        <w:numPr>
+          <w:ilvl w:val="0"/>
+          <w:numId w:val="1002"/>
+        </w:numPr>
+        <w:pStyle w:val="Compact"/>
+      </w:pPr>
+      <w:r>
+        <w:t xml:space="preserve">There is a documented overabundance of white-tailed deer (</w:t>
+      </w:r>
+      <w:r>
+        <w:rPr>
+          <w:iCs/>
+          <w:i/>
+        </w:rPr>
+        <w:t xml:space="preserve">Odocoileus virginianus</w:t>
+      </w:r>
+      <w:r>
+        <w:t xml:space="preserve">) (</w:t>
+      </w:r>
+      <w:r>
+        <w:rPr>
+          <w:iCs/>
+          <w:i/>
+        </w:rPr>
+        <w:t xml:space="preserve">Publication referenced in McGravey et al. 2013</w:t>
+      </w:r>
+      <w:r>
+        <w:t xml:space="preserve">) which can be attributed to human influence (</w:t>
+      </w:r>
+      <w:r>
+        <w:rPr>
+          <w:iCs/>
+          <w:i/>
+        </w:rPr>
+        <w:t xml:space="preserve">Publication referenced in McGravey et al 2013</w:t>
+      </w:r>
+      <w:r>
+        <w:t xml:space="preserve">)</w:t>
+      </w:r>
+    </w:p>
+    <w:p>
+      <w:pPr>
+        <w:numPr>
+          <w:ilvl w:val="0"/>
+          <w:numId w:val="1002"/>
+        </w:numPr>
+        <w:pStyle w:val="Compact"/>
+      </w:pPr>
+      <w:r>
+        <w:t xml:space="preserve">White-tailed deer consume seedlings and saplings, negatively impacting seedling and sapling survival, density and growth (</w:t>
+      </w:r>
+      <w:r>
+        <w:rPr>
+          <w:iCs/>
+          <w:i/>
+        </w:rPr>
+        <w:t xml:space="preserve">Publications referenced in McGravey et al. 2013</w:t>
+      </w:r>
+      <w:r>
+        <w:t xml:space="preserve">,</w:t>
+      </w:r>
+      <w:r>
+        <w:t xml:space="preserve"> </w:t>
+      </w:r>
+      <w:r>
+        <w:rPr>
+          <w:iCs/>
+          <w:i/>
+        </w:rPr>
+        <w:t xml:space="preserve">Holm et al. 2013</w:t>
+      </w:r>
+      <w:r>
+        <w:t xml:space="preserve">)</w:t>
+      </w:r>
+    </w:p>
+    <w:p>
+      <w:pPr>
+        <w:numPr>
+          <w:ilvl w:val="0"/>
+          <w:numId w:val="1002"/>
+        </w:numPr>
+        <w:pStyle w:val="Compact"/>
+      </w:pPr>
+      <w:r>
+        <w:t xml:space="preserve">This can lead to decreased understory diversity, species richness and decreased abundance of dominant species in a typical forest (in this case Quercus spp.) (</w:t>
+      </w:r>
+      <w:r>
+        <w:rPr>
+          <w:iCs/>
+          <w:i/>
+        </w:rPr>
+        <w:t xml:space="preserve">Holm et al. 2013</w:t>
+      </w:r>
+      <w:r>
+        <w:t xml:space="preserve">)</w:t>
+      </w:r>
+    </w:p>
+    <w:p>
+      <w:pPr>
+        <w:numPr>
+          <w:ilvl w:val="0"/>
+          <w:numId w:val="1002"/>
+        </w:numPr>
+        <w:pStyle w:val="Compact"/>
+      </w:pPr>
+      <w:r>
+        <w:t xml:space="preserve">Define or contextualize non-endemic plants (Look for a reference)</w:t>
+      </w:r>
+    </w:p>
+    <w:p>
+      <w:pPr>
+        <w:numPr>
+          <w:ilvl w:val="1"/>
+          <w:numId w:val="1003"/>
+        </w:numPr>
+        <w:pStyle w:val="Compact"/>
+      </w:pPr>
+      <w:r>
+        <w:t xml:space="preserve">Working definition: Plants that were not historically present in an area, region or ecosystem or were found at different abundances or densities</w:t>
+      </w:r>
+    </w:p>
+    <w:p>
+      <w:pPr>
+        <w:numPr>
+          <w:ilvl w:val="0"/>
+          <w:numId w:val="1002"/>
+        </w:numPr>
+        <w:pStyle w:val="Compact"/>
+      </w:pPr>
+      <w:r>
+        <w:t xml:space="preserve">Deer selectively browse on palatable species, and some non-endemic species, including pawpaw, are considered non-palatable by deer (</w:t>
+      </w:r>
+      <w:r>
+        <w:rPr>
+          <w:iCs/>
+          <w:i/>
+        </w:rPr>
+        <w:t xml:space="preserve">McGravey et al. 2013</w:t>
+      </w:r>
+      <w:r>
+        <w:t xml:space="preserve">) This can create dense stands of non-endemic species (</w:t>
+      </w:r>
+      <w:r>
+        <w:rPr>
+          <w:iCs/>
+          <w:i/>
+        </w:rPr>
+        <w:t xml:space="preserve">Knauer et al. 2023</w:t>
+      </w:r>
+      <w:r>
+        <w:t xml:space="preserve">)</w:t>
+      </w:r>
+    </w:p>
+    <w:p>
+      <w:pPr>
+        <w:numPr>
+          <w:ilvl w:val="0"/>
+          <w:numId w:val="1002"/>
+        </w:numPr>
+        <w:pStyle w:val="Compact"/>
+      </w:pPr>
+      <w:r>
+        <w:t xml:space="preserve">Non-endemic species may be able to utilize niche space in a forest faster or more efficiently (Reference - considered common knowledge?)</w:t>
+      </w:r>
+    </w:p>
+    <w:p>
+      <w:pPr>
+        <w:numPr>
+          <w:ilvl w:val="0"/>
+          <w:numId w:val="1002"/>
+        </w:numPr>
+        <w:pStyle w:val="Compact"/>
+      </w:pPr>
+      <w:r>
+        <w:t xml:space="preserve">As a result, they may be able to out compete endemic species</w:t>
+      </w:r>
+    </w:p>
+    <w:p>
+      <w:pPr>
+        <w:numPr>
+          <w:ilvl w:val="0"/>
+          <w:numId w:val="1002"/>
+        </w:numPr>
+        <w:pStyle w:val="Compact"/>
+      </w:pPr>
+      <w:r>
+        <w:t xml:space="preserve">These nuisance species can contribute to recruitment failure</w:t>
+      </w:r>
+    </w:p>
+    <w:p>
+      <w:pPr>
+        <w:numPr>
+          <w:ilvl w:val="1"/>
+          <w:numId w:val="1004"/>
+        </w:numPr>
+        <w:pStyle w:val="Compact"/>
+      </w:pPr>
+      <w:r>
+        <w:t xml:space="preserve">Consider defining and contextualizing recruitment failure a little more here</w:t>
+      </w:r>
+    </w:p>
+    <w:p>
+      <w:pPr>
+        <w:numPr>
+          <w:ilvl w:val="1"/>
+          <w:numId w:val="1004"/>
+        </w:numPr>
+        <w:pStyle w:val="Compact"/>
+      </w:pPr>
+      <w:r>
+        <w:t xml:space="preserve">The effects of these recruitment failure on species composition and forest structure are often not apparent for decades (</w:t>
+      </w:r>
+      <w:r>
+        <w:rPr>
+          <w:iCs/>
+          <w:i/>
+        </w:rPr>
+        <w:t xml:space="preserve">McGravey et al. 2013</w:t>
+      </w:r>
+      <w:r>
+        <w:t xml:space="preserve"> </w:t>
+      </w:r>
+      <w:r>
+        <w:t xml:space="preserve">- potentially move to regeneration debt paragraph).</w:t>
+      </w:r>
+    </w:p>
+    <w:p>
+      <w:pPr>
+        <w:numPr>
+          <w:ilvl w:val="0"/>
+          <w:numId w:val="1002"/>
+        </w:numPr>
+        <w:pStyle w:val="Compact"/>
+      </w:pPr>
+      <w:r>
         <w:t xml:space="preserve">white-tailed deer (</w:t>
       </w:r>
       <w:r>
@@ -1297,6 +1549,123 @@
         <w:pStyle w:val="FirstParagraph"/>
       </w:pPr>
       <w:r>
+        <w:rPr>
+          <w:iCs/>
+          <w:i/>
+        </w:rPr>
+        <w:t xml:space="preserve">What is the best way to describe the forest type in our study site? I’ve seen</w:t>
+      </w:r>
+      <w:r>
+        <w:rPr>
+          <w:iCs/>
+          <w:i/>
+        </w:rPr>
+        <w:t xml:space="preserve"> </w:t>
+      </w:r>
+      <w:r>
+        <w:rPr>
+          <w:iCs/>
+          <w:i/>
+        </w:rPr>
+        <w:t xml:space="preserve">“</w:t>
+      </w:r>
+      <w:r>
+        <w:rPr>
+          <w:iCs/>
+          <w:i/>
+        </w:rPr>
+        <w:t xml:space="preserve">mixed mature deciduous forest</w:t>
+      </w:r>
+      <w:r>
+        <w:rPr>
+          <w:iCs/>
+          <w:i/>
+        </w:rPr>
+        <w:t xml:space="preserve">”</w:t>
+      </w:r>
+      <w:r>
+        <w:rPr>
+          <w:iCs/>
+          <w:i/>
+        </w:rPr>
+        <w:t xml:space="preserve">,</w:t>
+      </w:r>
+      <w:r>
+        <w:rPr>
+          <w:iCs/>
+          <w:i/>
+        </w:rPr>
+        <w:t xml:space="preserve"> </w:t>
+      </w:r>
+      <w:r>
+        <w:rPr>
+          <w:iCs/>
+          <w:i/>
+        </w:rPr>
+        <w:t xml:space="preserve">“</w:t>
+      </w:r>
+      <w:r>
+        <w:rPr>
+          <w:iCs/>
+          <w:i/>
+        </w:rPr>
+        <w:t xml:space="preserve">mature secondary eastern deciduous forest</w:t>
+      </w:r>
+      <w:r>
+        <w:rPr>
+          <w:iCs/>
+          <w:i/>
+        </w:rPr>
+        <w:t xml:space="preserve">”</w:t>
+      </w:r>
+      <w:r>
+        <w:rPr>
+          <w:iCs/>
+          <w:i/>
+        </w:rPr>
+        <w:t xml:space="preserve">, and</w:t>
+      </w:r>
+      <w:r>
+        <w:rPr>
+          <w:iCs/>
+          <w:i/>
+        </w:rPr>
+        <w:t xml:space="preserve"> </w:t>
+      </w:r>
+      <w:r>
+        <w:rPr>
+          <w:iCs/>
+          <w:i/>
+        </w:rPr>
+        <w:t xml:space="preserve">“</w:t>
+      </w:r>
+      <w:r>
+        <w:rPr>
+          <w:iCs/>
+          <w:i/>
+        </w:rPr>
+        <w:t xml:space="preserve">mesic temperate deciduous forest</w:t>
+      </w:r>
+      <w:r>
+        <w:rPr>
+          <w:iCs/>
+          <w:i/>
+        </w:rPr>
+        <w:t xml:space="preserve">”</w:t>
+      </w:r>
+      <w:r>
+        <w:rPr>
+          <w:iCs/>
+          <w:i/>
+        </w:rPr>
+        <w:t xml:space="preserve">. I want to make sure I’m being consistent.</w:t>
+      </w:r>
+    </w:p>
+    <w:p>
+      <w:pPr>
+        <w:pStyle w:val="BodyText"/>
+      </w:pPr>
+      <w:r>
         <w:t xml:space="preserve">The study was conducted at The Smithsonian Conservation Biology Institute’s (SCBI) large forest dynamics plot in Front Royal, Virginia, USA (38.8935°, -78.1454°; Bourg et al. 2013, Anderson-Teixeira et al. 2015).</w:t>
       </w:r>
       <w:r>
@@ -1313,7 +1682,23 @@
         <w:t xml:space="preserve"> </w:t>
       </w:r>
       <w:r>
-        <w:t xml:space="preserve">The plot is 25.6 ha (640 x 400 m) and includes a 4-ha, 2.4 m high deer exclusion fence, which has decreased the number/decreased the presence of white-tailed deer since 1990 (McShea 2000). It consists of a mature secondary eastern deciduous forest that developed following logging and agricultural use in the mid-19th century. The species composition reflects what is typical of this forest type, with a canopy that is dominated by tulip poplar (</w:t>
+        <w:t xml:space="preserve">The plot is 25.6 ha (640 x 400 m) and includes a 4-ha, 2.4 m high deer exclusion fence, which has decreased the number/decreased the presence of white-tailed deer since 1990 (McShea 2000). It consists of a mature secondary eastern deciduous forest that developed following logging and agricultural use in the mid-19th century.</w:t>
+      </w:r>
+      <w:r>
+        <w:t xml:space="preserve"> </w:t>
+      </w:r>
+      <w:r>
+        <w:rPr>
+          <w:iCs/>
+          <w:i/>
+        </w:rPr>
+        <w:t xml:space="preserve">Canopy trees are 84-124 years old (Thompson and McGarvey - unpublished data referenced in McGarvey 2013 - see if you can find the published version of this data)</w:t>
+      </w:r>
+      <w:r>
+        <w:t xml:space="preserve"> </w:t>
+      </w:r>
+      <w:r>
+        <w:t xml:space="preserve">The species composition reflects what is typical of this forest type, with a canopy that is dominated by tulip poplar (</w:t>
       </w:r>
       <w:r>
         <w:rPr>
@@ -1843,7 +2228,7 @@
       <w:pPr>
         <w:numPr>
           <w:ilvl w:val="0"/>
-          <w:numId w:val="1003"/>
+          <w:numId w:val="1005"/>
         </w:numPr>
         <w:pStyle w:val="Compact"/>
       </w:pPr>
@@ -7530,6 +7915,12 @@
     <w:abstractNumId w:val="991"/>
   </w:num>
   <w:num w:numId="1003">
+    <w:abstractNumId w:val="991"/>
+  </w:num>
+  <w:num w:numId="1004">
+    <w:abstractNumId w:val="991"/>
+  </w:num>
+  <w:num w:numId="1005">
     <w:abstractNumId w:val="991"/>
   </w:num>
 </w:numbering>

</xml_diff>

<commit_message>
General Notes and Pests/Pathogens Outline
</commit_message>
<xml_diff>
--- a/doc/15yrsChange.docx
+++ b/doc/15yrsChange.docx
@@ -728,6 +728,86 @@
         <w:pStyle w:val="FirstParagraph"/>
       </w:pPr>
       <w:r>
+        <w:t xml:space="preserve">Two Paragraphs</w:t>
+      </w:r>
+    </w:p>
+    <w:p>
+      <w:pPr>
+        <w:numPr>
+          <w:ilvl w:val="0"/>
+          <w:numId w:val="1002"/>
+        </w:numPr>
+        <w:pStyle w:val="Compact"/>
+      </w:pPr>
+      <w:r>
+        <w:t xml:space="preserve">The global implications of pests and pathogens</w:t>
+      </w:r>
+    </w:p>
+    <w:p>
+      <w:pPr>
+        <w:numPr>
+          <w:ilvl w:val="0"/>
+          <w:numId w:val="1002"/>
+        </w:numPr>
+        <w:pStyle w:val="Compact"/>
+      </w:pPr>
+      <w:r>
+        <w:t xml:space="preserve">History of pests and pathogens in eastern deciduous forests</w:t>
+      </w:r>
+    </w:p>
+    <w:p>
+      <w:pPr>
+        <w:numPr>
+          <w:ilvl w:val="0"/>
+          <w:numId w:val="1002"/>
+        </w:numPr>
+        <w:pStyle w:val="Compact"/>
+      </w:pPr>
+      <w:r>
+        <w:t xml:space="preserve">Chestnut blight</w:t>
+      </w:r>
+    </w:p>
+    <w:p>
+      <w:pPr>
+        <w:numPr>
+          <w:ilvl w:val="0"/>
+          <w:numId w:val="1002"/>
+        </w:numPr>
+        <w:pStyle w:val="Compact"/>
+      </w:pPr>
+      <w:r>
+        <w:t xml:space="preserve">Dutch elm disease</w:t>
+      </w:r>
+    </w:p>
+    <w:p>
+      <w:pPr>
+        <w:numPr>
+          <w:ilvl w:val="0"/>
+          <w:numId w:val="1002"/>
+        </w:numPr>
+        <w:pStyle w:val="Compact"/>
+      </w:pPr>
+      <w:r>
+        <w:t xml:space="preserve">Hemlock Wooly Adelgid</w:t>
+      </w:r>
+    </w:p>
+    <w:p>
+      <w:pPr>
+        <w:numPr>
+          <w:ilvl w:val="0"/>
+          <w:numId w:val="1002"/>
+        </w:numPr>
+        <w:pStyle w:val="Compact"/>
+      </w:pPr>
+      <w:r>
+        <w:t xml:space="preserve">Emerald Ash-borer</w:t>
+      </w:r>
+    </w:p>
+    <w:p>
+      <w:pPr>
+        <w:pStyle w:val="FirstParagraph"/>
+      </w:pPr>
+      <w:r>
         <w:t xml:space="preserve">Non-endemic pests and pathogens have been important driver of mortality</w:t>
       </w:r>
       <w:r>
@@ -845,7 +925,56 @@
         <w:pStyle w:val="BodyText"/>
       </w:pPr>
       <w:r>
-        <w:t xml:space="preserve">White-tailed deer (Odocoileus virginianus) represent an endemic nuisance species prevalent in eastern deciduous forests. Their populations have substantially increased in the past 50 years (McShea et al. 1997), due in large part to human influence. (Found in McGarvey et al. 2013 – Brown et al. 2000, Côté et al. 2004, Rooney 2001). White-tailed deer preferentially browse on woody herbaceous species in their earliest life stages (McGarvey et al. 2013), with overabundant herbivory negatively impacting seedling and sapling survival, growth and density (Found in McGarvey et al. 2013 – Dzieciolowski 1980, Gill and Beardall 2001, Healy 1997, Konig 1976, Putman et al. 1989). Models predict that chronic overabundance will reduce understory diversity and decrease the abundance of traditionally dominant species (Holm et al. 2013). Due to climate change and human activity, many non-endemic plant species are being introduced or number in forest ecosystems (Reference). Deer find many of these species, including pawpaw (Asimina triloba), to be unpalatable (Found in McGarvey 2013 – Asnani 2006), and do not consume them at the same rates relative to their native counterparts (Reference), enabling them to form dense stands in forest understories (Found in Knauer et al. 2023 – Horsley and Marquis 1983; Stromayer and Warren 1997; Royo and Carson 2006). This lack of browsing pressure, coupled with characteristics such as fast growth rate and greater adaptability to altered conditions precipitated by climate change, allow nuisance plant species to outcompete other species in the understory (Reference). The interaction of these nuisance species on the landscape contributes to a recruitment failure in forests, [</w:t>
+        <w:t xml:space="preserve">White-tailed deer (</w:t>
+      </w:r>
+      <w:r>
+        <w:rPr>
+          <w:iCs/>
+          <w:i/>
+        </w:rPr>
+        <w:t xml:space="preserve">Odocoileus virginianus</w:t>
+      </w:r>
+      <w:r>
+        <w:t xml:space="preserve">) are a nuisance species prevalent in eastern deciduous forests.</w:t>
+      </w:r>
+      <w:r>
+        <w:rPr>
+          <w:iCs/>
+          <w:i/>
+        </w:rPr>
+        <w:t xml:space="preserve">Start with a stronger sentence about the impact of deer on herbivory - Ex. White-tailed deer are the dominant herbivore in eastern deciduous forests (Reference)</w:t>
+      </w:r>
+      <w:r>
+        <w:t xml:space="preserve"> </w:t>
+      </w:r>
+      <w:r>
+        <w:t xml:space="preserve">Their populations have dramatically increased in the past 50 years (McShea et al. 1997).</w:t>
+      </w:r>
+      <w:r>
+        <w:t xml:space="preserve"> </w:t>
+      </w:r>
+      <w:r>
+        <w:rPr>
+          <w:iCs/>
+          <w:i/>
+        </w:rPr>
+        <w:t xml:space="preserve">Find a reference with a specific number of increase in deer populations</w:t>
+      </w:r>
+      <w:r>
+        <w:t xml:space="preserve"> </w:t>
+      </w:r>
+      <w:r>
+        <w:t xml:space="preserve">due in large part to global change drivers. (Found in McGarvey et al. 2013 – Brown et al. 2000, Côté et al. 2004, Rooney 2001). White-tailed deer preferentially browse on woody plant species in their earliest life stages (McGarvey et al. 2013), with overabundant herbivory reduce seedling and sapling survival, growth and density (Found in McGarvey et al. 2013 – Dzieciolowski 1980, Gill and Beardall 2001, Healy 1997, Konig 1976, Putman et al. 1989). Chronic overabundance has been shown to reduce understory diversity and decrease the abundance of traditionally dominant species (</w:t>
+      </w:r>
+      <w:r>
+        <w:rPr>
+          <w:iCs/>
+          <w:i/>
+        </w:rPr>
+        <w:t xml:space="preserve">NEW CITATION</w:t>
+      </w:r>
+      <w:r>
+        <w:t xml:space="preserve">). Due to climate change and human activity, many non-endemic plant species are being introduced or number in forest ecosystems (Reference). Deer find many of these species, including pawpaw (Asimina triloba), to be unpalatable (Found in McGarvey 2013 – Asnani 2006), and do not consume them at the same rates relative to their native counterparts (Reference), enabling them to form dense stands in forest understories (Found in Knauer et al. 2023 – Horsley and Marquis 1983; Stromayer and Warren 1997; Royo and Carson 2006). This lack of browsing pressure, coupled with characteristics such as fast growth rate and greater adaptability to altered conditions precipitated by climate change, allow nuisance plant species to outcompete other species in the understory (Reference). The interaction of these nuisance species on the landscape contributes to a recruitment failure in forests, [</w:t>
       </w:r>
       <w:r>
         <w:rPr>
@@ -950,202 +1079,97 @@
           <w:iCs/>
           <w:i/>
         </w:rPr>
-        <w:t xml:space="preserve">What is the best way to describe the forest type in our study site? I’ve seen</w:t>
+        <w:t xml:space="preserve">Need to add the Anderson-Teixeira et al. 2015 reference to references page</w:t>
+      </w:r>
+    </w:p>
+    <w:p>
+      <w:pPr>
+        <w:pStyle w:val="BodyText"/>
+      </w:pPr>
+      <w:r>
+        <w:t xml:space="preserve">The study was conducted in the 25.6-hectare Large Forest Dynamics plot at the National Zoo and Conservation Biology Institute in Front Royal, Virginia (38 53’36.6“N, 78 08’43.4 “W). The plot, which is located in the central Appalachian Mountains adjacent to Shenandoah National Park, is composed of mature secondary eastern deciduous forest. Situated in the Appalachian Oak forest region, the canopy is dominated by tulip poplar (</w:t>
       </w:r>
       <w:r>
         <w:rPr>
           <w:iCs/>
           <w:i/>
         </w:rPr>
-        <w:t xml:space="preserve"> </w:t>
+        <w:t xml:space="preserve">Liriodendron tulipifera</w:t>
+      </w:r>
+      <w:r>
+        <w:t xml:space="preserve">), oak (</w:t>
       </w:r>
       <w:r>
         <w:rPr>
           <w:iCs/>
           <w:i/>
         </w:rPr>
-        <w:t xml:space="preserve">“</w:t>
+        <w:t xml:space="preserve">Quercus spp.</w:t>
+      </w:r>
+      <w:r>
+        <w:t xml:space="preserve">), and hickory (</w:t>
       </w:r>
       <w:r>
         <w:rPr>
           <w:iCs/>
           <w:i/>
         </w:rPr>
-        <w:t xml:space="preserve">mixed mature deciduous forest</w:t>
+        <w:t xml:space="preserve">Carya spp.</w:t>
+      </w:r>
+      <w:r>
+        <w:t xml:space="preserve">) and the understory is primarily composed of spicebush (</w:t>
       </w:r>
       <w:r>
         <w:rPr>
           <w:iCs/>
           <w:i/>
         </w:rPr>
-        <w:t xml:space="preserve">”</w:t>
+        <w:t xml:space="preserve">Lindera benzoin</w:t>
+      </w:r>
+      <w:r>
+        <w:t xml:space="preserve">), paw-paw (</w:t>
       </w:r>
       <w:r>
         <w:rPr>
           <w:iCs/>
           <w:i/>
         </w:rPr>
-        <w:t xml:space="preserve">,</w:t>
+        <w:t xml:space="preserve">Asimina triloba</w:t>
+      </w:r>
+      <w:r>
+        <w:t xml:space="preserve">), American hornbeam (</w:t>
       </w:r>
       <w:r>
         <w:rPr>
           <w:iCs/>
           <w:i/>
         </w:rPr>
-        <w:t xml:space="preserve"> </w:t>
+        <w:t xml:space="preserve">Carpinus caroliniana</w:t>
+      </w:r>
+      <w:r>
+        <w:t xml:space="preserve">) and witch hazel (</w:t>
       </w:r>
       <w:r>
         <w:rPr>
           <w:iCs/>
           <w:i/>
         </w:rPr>
-        <w:t xml:space="preserve">“</w:t>
-      </w:r>
+        <w:t xml:space="preserve">Hamamelis virginiana</w:t>
+      </w:r>
+      <w:r>
+        <w:t xml:space="preserve">) (SCBI site description). The land-use history of the site is varied, including periods of agricultural development and intensive logging, with dendrological data estimating canopy tree establishment around 1900 (SI archives, Bourg et al. 2013). Natural disturbances at the plot consist of wind and infrequent ice storms (Anderson-Teixiera 2015). The plot, which includes a 4-hectare deer exclosure that has decreased the presence of deer since 1990, is divided into 640 quadrats, each measuring 20 x 20 meters. It is one of 78 sites in the Forest Global Earth Observatory (ForestGEO), a global network of forest dynamic plots that promotes comparative forest ecology studies around the World.</w:t>
+      </w:r>
+    </w:p>
+    <w:p>
+      <w:pPr>
+        <w:pStyle w:val="BodyText"/>
+      </w:pPr>
       <w:r>
         <w:rPr>
           <w:iCs/>
           <w:i/>
         </w:rPr>
-        <w:t xml:space="preserve">mature secondary eastern deciduous forest</w:t>
-      </w:r>
-      <w:r>
-        <w:rPr>
-          <w:iCs/>
-          <w:i/>
-        </w:rPr>
-        <w:t xml:space="preserve">”</w:t>
-      </w:r>
-      <w:r>
-        <w:rPr>
-          <w:iCs/>
-          <w:i/>
-        </w:rPr>
-        <w:t xml:space="preserve">, and</w:t>
-      </w:r>
-      <w:r>
-        <w:rPr>
-          <w:iCs/>
-          <w:i/>
-        </w:rPr>
-        <w:t xml:space="preserve"> </w:t>
-      </w:r>
-      <w:r>
-        <w:rPr>
-          <w:iCs/>
-          <w:i/>
-        </w:rPr>
-        <w:t xml:space="preserve">“</w:t>
-      </w:r>
-      <w:r>
-        <w:rPr>
-          <w:iCs/>
-          <w:i/>
-        </w:rPr>
-        <w:t xml:space="preserve">mesic temperate deciduous forest</w:t>
-      </w:r>
-      <w:r>
-        <w:rPr>
-          <w:iCs/>
-          <w:i/>
-        </w:rPr>
-        <w:t xml:space="preserve">”</w:t>
-      </w:r>
-      <w:r>
-        <w:rPr>
-          <w:iCs/>
-          <w:i/>
-        </w:rPr>
-        <w:t xml:space="preserve">. I want to make sure I’m being consistent.</w:t>
-      </w:r>
-    </w:p>
-    <w:p>
-      <w:pPr>
-        <w:pStyle w:val="BodyText"/>
-      </w:pPr>
-      <w:r>
-        <w:rPr>
-          <w:iCs/>
-          <w:i/>
-        </w:rPr>
-        <w:t xml:space="preserve">Need to add the Anderson-Teixeira et al. 2015 reference to references page</w:t>
-      </w:r>
-    </w:p>
-    <w:p>
-      <w:pPr>
-        <w:pStyle w:val="BodyText"/>
-      </w:pPr>
-      <w:r>
-        <w:t xml:space="preserve">The study was conducted in the 25.6-hectare Large Forest Dynamics plot at the National Zoo and Conservation Biology Institute in Front Royal, Virginia (38 53’36.6“N, 78 08’43.4 “W). The plot, which is located in the central Appalachian Mountains adjacent to Shenandoah National Park, is composed of secondary eastern mixed deciduous forest. Situated in the Appalachian Oak forest region, the canopy is dominated by tulip poplar (</w:t>
-      </w:r>
-      <w:r>
-        <w:rPr>
-          <w:iCs/>
-          <w:i/>
-        </w:rPr>
-        <w:t xml:space="preserve">Liriodendron tulipifera</w:t>
-      </w:r>
-      <w:r>
-        <w:t xml:space="preserve">), oak (</w:t>
-      </w:r>
-      <w:r>
-        <w:rPr>
-          <w:iCs/>
-          <w:i/>
-        </w:rPr>
-        <w:t xml:space="preserve">Quercus spp.</w:t>
-      </w:r>
-      <w:r>
-        <w:t xml:space="preserve">), and hickory (</w:t>
-      </w:r>
-      <w:r>
-        <w:rPr>
-          <w:iCs/>
-          <w:i/>
-        </w:rPr>
-        <w:t xml:space="preserve">Carya spp.</w:t>
-      </w:r>
-      <w:r>
-        <w:t xml:space="preserve">) and the understory is primarily composed of spicebush (</w:t>
-      </w:r>
-      <w:r>
-        <w:rPr>
-          <w:iCs/>
-          <w:i/>
-        </w:rPr>
-        <w:t xml:space="preserve">Lindera benzoin</w:t>
-      </w:r>
-      <w:r>
-        <w:t xml:space="preserve">), paw-paw (</w:t>
-      </w:r>
-      <w:r>
-        <w:rPr>
-          <w:iCs/>
-          <w:i/>
-        </w:rPr>
-        <w:t xml:space="preserve">Asimina triloba</w:t>
-      </w:r>
-      <w:r>
-        <w:t xml:space="preserve">), American hornbeam (</w:t>
-      </w:r>
-      <w:r>
-        <w:rPr>
-          <w:iCs/>
-          <w:i/>
-        </w:rPr>
-        <w:t xml:space="preserve">Carpinus caroliniana</w:t>
-      </w:r>
-      <w:r>
-        <w:t xml:space="preserve">) and witch hazel (</w:t>
-      </w:r>
-      <w:r>
-        <w:rPr>
-          <w:iCs/>
-          <w:i/>
-        </w:rPr>
-        <w:t xml:space="preserve">Hamamelis virginiana</w:t>
-      </w:r>
-      <w:r>
-        <w:t xml:space="preserve">) (SCBI site description). The land-use history of the site is varied, including periods of agricultural development and intensive logging, with dendrological data estimating canopy tree establishment around 1900 (SI archives, Bourg et al. 2013). Natural disturbances at the plot consist of wind and infrequent ice storms (Anderson-Teixiera 2015). The plot, which includes a 4-hectare deer exclosure that has decreased the presence of deer since 1990, is divided into 640 quadrats, each measuring 20 x 20 meters. It is one of 78 sites in the Forest Global Earth Observatory (ForestGEO), a global network of forest dynamic plots that promotes comparative forest ecology studies around the World.</w:t>
+        <w:t xml:space="preserve">Add information about the history of pests and pathogens at this site and at similar forests</w:t>
       </w:r>
     </w:p>
     <w:p>
@@ -1327,7 +1351,7 @@
           <w:iCs/>
           <w:i/>
         </w:rPr>
-        <w:t xml:space="preserve">(Describe main census &amp; years occurred)</w:t>
+        <w:t xml:space="preserve">(Describe main census and mortality survey)</w:t>
       </w:r>
     </w:p>
     <w:p>
@@ -1335,7 +1359,7 @@
         <w:pStyle w:val="BodyText"/>
       </w:pPr>
       <w:r>
-        <w:t xml:space="preserve">A number of surveys are regularly conducted at the site, four of which are included in our analysis. As part of the ForestGEO network, the plot undergoes a comprehensive woody plant inventory every five years, according to the protocol outlined in Condit (1998). This inventory, hereby referred to as the census, includes all stems greater than 1 centimeter in diameter at 1.3 meters in height (referred to as diameter at breast height or dbh). The census records information regarding the dbh, species, status and location of each stem included in the survey. Each plant is assigned an identifying number for sequential data collection in subsequent censuses and outfitted with a metal tag in the field. For multi-stemmed individuals, each additional stem that surpasses the 1 cm dbh threshold receives a stem number and associated tag. The location of each individual within its respective 20 x 20 meter quadrat is recorded on a map of the plot on ArcGIS FieldMaps. Established in 2008, there have been 4 censuses at the site, comprising 20 years of detailed forest dynamics data.</w:t>
+        <w:t xml:space="preserve">A number of surveys are regularly conducted at the site, two of which are included in our analysis. As part of the ForestGEO network, the plot undergoes a comprehensive woody plant inventory every five years, according to the protocol outlined in Condit (1998). This inventory, hereby referred to as the census, includes all stems greater than 1 centimeter in diameter breast height (1.3 meters; hereafter referred to as dbh). The census records information regarding the dbh, species, status and location of each stem included in the survey. Each plant is assigned an identifying number for sequential data collection in subsequent censuses and outfitted with a metal tag in the field. For multi-stemmed individuals, each additional stem that surpasses the 1 cm dbh threshold receives a stem number and associated tag. The location of each individual within its respective 20 x 20 meter quadrat is recorded on a map of the plot on ArcGIS FieldMaps. Established in 2008, there have been 4 censuses at the site, comprising 20 years of detailed forest dynamics data. In addition to the ForestGEO census, an annual mortality survey is conducted on the site. Through assessing individual tree health, this study illustrates trends in forest mortality and identifies factors that are associated with death. Data is collected on the current status, canopy position, percentage of crown living and intact, and visible indicators of poor tree health, such as physical damage, potential pathogens and insect infestation.</w:t>
       </w:r>
     </w:p>
     <w:p>
@@ -1347,7 +1371,7 @@
           <w:iCs/>
           <w:i/>
         </w:rPr>
-        <w:t xml:space="preserve">Is dbh considered common knowledge? Does it need to be defined?</w:t>
+        <w:t xml:space="preserve">Add Condit 1998 in references</w:t>
       </w:r>
     </w:p>
     <w:p>
@@ -1355,43 +1379,7 @@
         <w:pStyle w:val="BodyText"/>
       </w:pPr>
       <w:r>
-        <w:rPr>
-          <w:iCs/>
-          <w:i/>
-        </w:rPr>
-        <w:t xml:space="preserve">Check with Luca to use consistent terminology here and in the analysis portion of the methods for ID tag, stem tag, etc.</w:t>
-      </w:r>
-    </w:p>
-    <w:p>
-      <w:pPr>
-        <w:pStyle w:val="BodyText"/>
-      </w:pPr>
-      <w:r>
-        <w:rPr>
-          <w:iCs/>
-          <w:i/>
-        </w:rPr>
-        <w:t xml:space="preserve">(Describe mortality census and invasive plant survey)</w:t>
-      </w:r>
-    </w:p>
-    <w:p>
-      <w:pPr>
-        <w:pStyle w:val="BodyText"/>
-      </w:pPr>
-      <w:r>
-        <w:t xml:space="preserve">In addition to the ForestGEO census, an annual mortality survey is conducted on the site. Through assessing individual tree health, this study illustrates trends in forest mortality and identifies factors that are associated with death. Data is collected on the current status, canopy position, percentage of crown living and intact, and visible indicators of poor tree health, such as physical damage, potential pathogens and insect infestation. Furthermore, an invasive plant survey is conducted in conjunction with [the mortality survey or the census]. This study evaluates the establishment of non-endemic plant species and patterns of spatial distribution. Quadrats are visually examined for non-endemic plant species, with an estimation of the area covered by each species represented on a 1-5 numeric scale.</w:t>
-      </w:r>
-    </w:p>
-    <w:p>
-      <w:pPr>
-        <w:pStyle w:val="BodyText"/>
-      </w:pPr>
-      <w:r>
-        <w:rPr>
-          <w:iCs/>
-          <w:i/>
-        </w:rPr>
-        <w:t xml:space="preserve">Is the invasive plant survey conducted every year or every five years?</w:t>
+        <w:t xml:space="preserve">*In response to the presence of Emerald Ashborer, a mortality survey was initiated, then improved in year [X].</w:t>
       </w:r>
     </w:p>
     <w:p>
@@ -1605,7 +1593,7 @@
       <w:pPr>
         <w:numPr>
           <w:ilvl w:val="0"/>
-          <w:numId w:val="1002"/>
+          <w:numId w:val="1003"/>
         </w:numPr>
         <w:pStyle w:val="Compact"/>
       </w:pPr>
@@ -5700,6 +5688,36 @@
     </w:lvlOverride>
   </w:num>
   <w:num w:numId="1002">
+    <w:abstractNumId w:val="99411"/>
+    <w:lvlOverride w:ilvl="0">
+      <w:startOverride w:val="1"/>
+    </w:lvlOverride>
+    <w:lvlOverride w:ilvl="1">
+      <w:startOverride w:val="1"/>
+    </w:lvlOverride>
+    <w:lvlOverride w:ilvl="2">
+      <w:startOverride w:val="1"/>
+    </w:lvlOverride>
+    <w:lvlOverride w:ilvl="3">
+      <w:startOverride w:val="1"/>
+    </w:lvlOverride>
+    <w:lvlOverride w:ilvl="4">
+      <w:startOverride w:val="1"/>
+    </w:lvlOverride>
+    <w:lvlOverride w:ilvl="5">
+      <w:startOverride w:val="1"/>
+    </w:lvlOverride>
+    <w:lvlOverride w:ilvl="6">
+      <w:startOverride w:val="1"/>
+    </w:lvlOverride>
+    <w:lvlOverride w:ilvl="7">
+      <w:startOverride w:val="1"/>
+    </w:lvlOverride>
+    <w:lvlOverride w:ilvl="8">
+      <w:startOverride w:val="1"/>
+    </w:lvlOverride>
+  </w:num>
+  <w:num w:numId="1003">
     <w:abstractNumId w:val="991"/>
   </w:num>
 </w:numbering>

</xml_diff>

<commit_message>
Add Draft of Pests and Pathogens Paragraph
</commit_message>
<xml_diff>
--- a/doc/15yrsChange.docx
+++ b/doc/15yrsChange.docx
@@ -94,6 +94,14 @@
         <w:pStyle w:val="BodyText"/>
       </w:pPr>
       <w:r>
+        <w:t xml:space="preserve">Christopher Pate</w:t>
+      </w:r>
+    </w:p>
+    <w:p>
+      <w:pPr>
+        <w:pStyle w:val="BodyText"/>
+      </w:pPr>
+      <w:r>
         <w:t xml:space="preserve">Cameron Dow</w:t>
       </w:r>
     </w:p>
@@ -103,6 +111,14 @@
       </w:pPr>
       <w:r>
         <w:t xml:space="preserve">Jen Jordan</w:t>
+      </w:r>
+    </w:p>
+    <w:p>
+      <w:pPr>
+        <w:pStyle w:val="BodyText"/>
+      </w:pPr>
+      <w:r>
+        <w:t xml:space="preserve">Lukas Magee</w:t>
       </w:r>
     </w:p>
     <w:p>
@@ -703,6 +719,34 @@
       </w:r>
       <w:r>
         <w:t xml:space="preserve">This is problematic in that nuisance species – including non-endemic insect pests and pathogens, non-endemic plants, and over-abundant herbivores – are dramatically impacting carbon cycling in temperate deciduous forests around the world, as described below.</w:t>
+      </w:r>
+      <w:r>
+        <w:t xml:space="preserve"> </w:t>
+      </w:r>
+      <w:r>
+        <w:t xml:space="preserve">“</w:t>
+      </w:r>
+      <w:r>
+        <w:t xml:space="preserve">Tree mortality is one of the largest uncertainities in projections of future forest dynamics</w:t>
+      </w:r>
+      <w:r>
+        <w:t xml:space="preserve">”</w:t>
+      </w:r>
+      <w:r>
+        <w:t xml:space="preserve"> </w:t>
+      </w:r>
+      <w:r>
+        <w:t xml:space="preserve">(Bugmann et al. 2019) - (</w:t>
+      </w:r>
+      <w:r>
+        <w:rPr>
+          <w:iCs/>
+          <w:i/>
+        </w:rPr>
+        <w:t xml:space="preserve">Add reference</w:t>
+      </w:r>
+      <w:r>
+        <w:t xml:space="preserve">)</w:t>
       </w:r>
     </w:p>
     <w:bookmarkStart w:id="23" w:name="Xc817e3f1f36c1d22b13cb46d95ab8dba07f2b7f"/>

</xml_diff>